<commit_message>
Added the introduction section
</commit_message>
<xml_diff>
--- a/Project Proposal ADHD - ASD Detection.docx
+++ b/Project Proposal ADHD - ASD Detection.docx
@@ -15,40 +15,74 @@
           <w:sz w:val="36"/>
           <w:szCs w:val="36"/>
         </w:rPr>
-        <w:t>Application for ADHD Detection Using Machine Learning</w:t>
-      </w:r>
-    </w:p>
-    <w:p>
-      <w:pPr>
-        <w:jc w:val="center"/>
+        <w:t xml:space="preserve">Application for ADHD </w:t>
+      </w:r>
+      <w:r>
         <w:rPr>
           <w:sz w:val="36"/>
           <w:szCs w:val="36"/>
         </w:rPr>
-      </w:pPr>
+        <w:t xml:space="preserve">and ASD </w:t>
+      </w:r>
       <w:r>
         <w:rPr>
           <w:sz w:val="36"/>
           <w:szCs w:val="36"/>
         </w:rPr>
-        <w:t xml:space="preserve"> and Deep Learning</w:t>
-      </w:r>
+        <w:t xml:space="preserve">Detection Using Machine </w:t>
+      </w:r>
+      <w:r>
+        <w:rPr>
+          <w:sz w:val="36"/>
+          <w:szCs w:val="36"/>
+        </w:rPr>
+        <w:t>Learning and</w:t>
+      </w:r>
+      <w:r>
+        <w:rPr>
+          <w:sz w:val="36"/>
+          <w:szCs w:val="36"/>
+        </w:rPr>
+        <w:t xml:space="preserve"> Deep Learning</w:t>
+      </w:r>
+      <w:r>
+        <w:rPr>
+          <w:sz w:val="36"/>
+          <w:szCs w:val="36"/>
+        </w:rPr>
+        <w:t xml:space="preserve"> </w:t>
+      </w:r>
+      <w:r>
+        <w:rPr>
+          <w:sz w:val="36"/>
+          <w:szCs w:val="36"/>
+        </w:rPr>
+        <w:t>from</w:t>
+      </w:r>
+      <w:r>
+        <w:rPr>
+          <w:sz w:val="36"/>
+          <w:szCs w:val="36"/>
+        </w:rPr>
+        <w:t xml:space="preserve"> EEG and MRI</w:t>
+      </w:r>
+    </w:p>
+    <w:p>
+      <w:pPr>
+        <w:jc w:val="center"/>
+        <w:rPr>
+          <w:sz w:val="36"/>
+          <w:szCs w:val="36"/>
+        </w:rPr>
+      </w:pPr>
       <w:r>
         <w:rPr>
           <w:noProof/>
         </w:rPr>
         <w:drawing>
-          <wp:anchor distT="0" distB="0" distL="114300" distR="114300" simplePos="0" relativeHeight="251659264" behindDoc="0" locked="0" layoutInCell="1" allowOverlap="1">
-            <wp:simplePos x="0" y="0"/>
-            <wp:positionH relativeFrom="column">
-              <wp:posOffset>1720260</wp:posOffset>
-            </wp:positionH>
-            <wp:positionV relativeFrom="paragraph">
-              <wp:posOffset>375935</wp:posOffset>
-            </wp:positionV>
+          <wp:inline distT="0" distB="0" distL="0" distR="0" wp14:anchorId="079D980E" wp14:editId="4F073A40">
             <wp:extent cx="2352010" cy="2041451"/>
-            <wp:effectExtent l="19050" t="0" r="0" b="0"/>
-            <wp:wrapNone/>
+            <wp:effectExtent l="0" t="0" r="0" b="0"/>
             <wp:docPr id="3" name="Picture 9" descr="Mono"/>
             <wp:cNvGraphicFramePr>
               <a:graphicFrameLocks xmlns:a="http://schemas.openxmlformats.org/drawingml/2006/main" noChangeAspect="1"/>
@@ -63,7 +97,13 @@
                     </pic:cNvPicPr>
                   </pic:nvPicPr>
                   <pic:blipFill>
-                    <a:blip r:embed="rId9"/>
+                    <a:blip r:embed="rId9" cstate="print">
+                      <a:extLst>
+                        <a:ext uri="{28A0092B-C50C-407E-A947-70E740481C1C}">
+                          <a14:useLocalDpi xmlns:a14="http://schemas.microsoft.com/office/drawing/2010/main" val="0"/>
+                        </a:ext>
+                      </a:extLst>
+                    </a:blip>
                     <a:srcRect/>
                     <a:stretch>
                       <a:fillRect/>
@@ -88,7 +128,7 @@
                 </pic:pic>
               </a:graphicData>
             </a:graphic>
-          </wp:anchor>
+          </wp:inline>
         </w:drawing>
       </w:r>
       <w:r>
@@ -96,51 +136,8 @@
           <w:sz w:val="36"/>
           <w:szCs w:val="36"/>
         </w:rPr>
-        <w:t xml:space="preserve"> From EEG and MRI.</w:t>
-      </w:r>
-    </w:p>
-    <w:p/>
-    <w:p/>
-    <w:p>
-      <w:pPr>
-        <w:jc w:val="right"/>
-        <w:rPr>
-          <w:rFonts w:cs="Arial"/>
-          <w:szCs w:val="24"/>
-          <w:u w:val="single"/>
-        </w:rPr>
-      </w:pPr>
-    </w:p>
-    <w:p>
-      <w:pPr>
-        <w:jc w:val="center"/>
-        <w:rPr>
-          <w:rFonts w:cs="Arial"/>
-          <w:szCs w:val="24"/>
-          <w:u w:val="single"/>
-        </w:rPr>
-      </w:pPr>
-    </w:p>
-    <w:p>
-      <w:pPr>
-        <w:jc w:val="center"/>
-        <w:rPr>
-          <w:rFonts w:ascii="Arial" w:hAnsi="Arial" w:cs="Arial"/>
-          <w:color w:val="000000"/>
-          <w:sz w:val="36"/>
-          <w:szCs w:val="36"/>
-        </w:rPr>
-      </w:pPr>
-    </w:p>
-    <w:p>
-      <w:pPr>
-        <w:jc w:val="center"/>
-        <w:rPr>
-          <w:rFonts w:ascii="Arial" w:hAnsi="Arial" w:cs="Arial"/>
-          <w:sz w:val="36"/>
-          <w:szCs w:val="36"/>
-        </w:rPr>
-      </w:pPr>
+        <w:t xml:space="preserve"> </w:t>
+      </w:r>
     </w:p>
     <w:p>
       <w:pPr>
@@ -366,6 +363,16 @@
         </w:tc>
       </w:tr>
     </w:tbl>
+    <w:p>
+      <w:pPr>
+        <w:jc w:val="center"/>
+        <w:rPr>
+          <w:rFonts w:asciiTheme="majorHAnsi" w:hAnsiTheme="majorHAnsi"/>
+          <w:b/>
+          <w:sz w:val="28"/>
+        </w:rPr>
+      </w:pPr>
+    </w:p>
     <w:p>
       <w:pPr>
         <w:jc w:val="center"/>
@@ -1598,17 +1605,37 @@
     <w:p>
       <w:pPr>
         <w:spacing w:after="120"/>
-      </w:pPr>
-      <w:r>
-        <w:t>--------------------------------------------------------------------------------------------------------------------------------------------------------------------------------------------------------------------------------------------------------------------------------------------------------------------------------------------------------------------</w:t>
+        <w:ind w:left="431" w:firstLine="289"/>
+      </w:pPr>
+      <w:r>
+        <w:t xml:space="preserve">Attention Deficit Hyperactivity Disorder (ADHD) and </w:t>
+      </w:r>
+      <w:r>
+        <w:t>autism spectrum disorder</w:t>
+      </w:r>
+      <w:r>
+        <w:t xml:space="preserve"> (ASD) are both neurodevelopmental disorders that affect millions of people throughout the world. It is critical to give immediate intervention and assistance if these diseases are diagnosed early and accurately.</w:t>
       </w:r>
     </w:p>
     <w:p>
       <w:pPr>
         <w:spacing w:after="120"/>
-      </w:pPr>
-      <w:r>
-        <w:t>----------------------------------------------------------------------------------------------------------------</w:t>
+        <w:ind w:left="431" w:firstLine="289"/>
+      </w:pPr>
+      <w:r>
+        <w:t xml:space="preserve">Deep learning and machine learning are potential approaches for enhancing the detection and understanding of ADHD and ASD. The goal of this </w:t>
+      </w:r>
+      <w:r>
+        <w:t>project</w:t>
+      </w:r>
+      <w:r>
+        <w:t xml:space="preserve"> is to create a user-friendly application that uses these technologies to detect and differentiate ADHD and ASD based on EEG and MRI </w:t>
+      </w:r>
+      <w:r>
+        <w:t>scans</w:t>
+      </w:r>
+      <w:r>
+        <w:t>.</w:t>
       </w:r>
     </w:p>
     <w:p>
@@ -1681,15 +1708,7 @@
         <w:t>,</w:t>
       </w:r>
       <w:r>
-        <w:t xml:space="preserve"> there is no platform (website/application) where users can submit their EEG data and get quick results. Using the Deep Learning technique </w:t>
-      </w:r>
-      <w:proofErr w:type="gramStart"/>
-      <w:r>
-        <w:t>CNN</w:t>
-      </w:r>
-      <w:proofErr w:type="gramEnd"/>
-      <w:r>
-        <w:t xml:space="preserve"> the goal is to address these problems by reducing the time required for analyzing EEG signals to predict ADHD disease while achieving the highest accuracy of results and making a user-friendly platform where users can get instant results. This innovation benefits neurologists by providing them with more timely insights from EEG data and caters to the need for an accessible platform for locals to submit their data and receive results.</w:t>
+        <w:t xml:space="preserve"> there is no platform (website/application) where users can submit their EEG data and get quick results. Using the Deep Learning technique CNN the goal is to address these problems by reducing the time required for analyzing EEG signals to predict ADHD disease while achieving the highest accuracy of results and making a user-friendly platform where users can get instant results. This innovation benefits neurologists by providing them with more timely insights from EEG data and caters to the need for an accessible platform for locals to submit their data and receive results.</w:t>
       </w:r>
     </w:p>
     <w:p>
@@ -1717,7 +1736,11 @@
       <w:bookmarkStart w:id="7" w:name="_Toc294207247"/>
       <w:bookmarkStart w:id="8" w:name="_Toc294208145"/>
       <w:r>
-        <w:t xml:space="preserve">The primary objective of this system is to create a machine learning algorithm that analyzes the EEG data accurately from individuals suffering from Attention Deficit Hyper Disorder (ADHD) and </w:t>
+        <w:t xml:space="preserve">The primary objective of this system is to create a machine learning algorithm that analyzes the EEG data accurately from individuals suffering from Attention Deficit Hyper </w:t>
+      </w:r>
+      <w:r>
+        <w:lastRenderedPageBreak/>
+        <w:t xml:space="preserve">Disorder (ADHD) and </w:t>
       </w:r>
       <w:r>
         <w:t>provides</w:t>
@@ -1775,7 +1798,6 @@
           <w:szCs w:val="24"/>
           <w:highlight w:val="white"/>
         </w:rPr>
-        <w:lastRenderedPageBreak/>
         <w:t>Strive for the highest accuracy in ADHD detection, minimizing false positives and false negatives to enhance diagnostic reliability.</w:t>
       </w:r>
     </w:p>
@@ -2033,7 +2055,6 @@
         <w:rPr>
           <w:color w:val="000000"/>
         </w:rPr>
-        <w:lastRenderedPageBreak/>
         <w:t xml:space="preserve"> </w:t>
       </w:r>
       <w:bookmarkStart w:id="14" w:name="_Toc146151641"/>
@@ -2139,7 +2160,11 @@
     </w:p>
     <w:p>
       <w:r>
-        <w:t>-----------------------------------------------------------------------------------------------------------------------------------------------------------------------------------------------------------------------------------------------------------------------------------------------------------------------------------------------------------------------------------------------------------------------------------------------------------------------------------------------</w:t>
+        <w:t>----------------------------------------------------------------------------------------------------------------------------------------------------------------------------------------------------------------------------------------------------</w:t>
+      </w:r>
+      <w:r>
+        <w:lastRenderedPageBreak/>
+        <w:t>-------------------------------------------------------------------------------------------------------------------------------------------------------------------------------------------------------------------------------------------</w:t>
       </w:r>
     </w:p>
     <w:p>
@@ -2148,7 +2173,6 @@
       </w:pPr>
       <w:bookmarkStart w:id="19" w:name="_Toc146151644"/>
       <w:r>
-        <w:lastRenderedPageBreak/>
         <w:t>R</w:t>
       </w:r>
       <w:r>
@@ -2302,7 +2326,6 @@
       </w:pPr>
       <w:bookmarkStart w:id="20" w:name="_Toc146151645"/>
       <w:r>
-        <w:lastRenderedPageBreak/>
         <w:t>Contribution to the Field /Utilization of R</w:t>
       </w:r>
       <w:r>
@@ -2613,6 +2636,7 @@
               <w:rPr>
                 <w:sz w:val="22"/>
               </w:rPr>
+              <w:lastRenderedPageBreak/>
               <w:t>Models/Algorithms Research</w:t>
             </w:r>
           </w:p>
@@ -2739,7 +2763,6 @@
               <w:rPr>
                 <w:sz w:val="22"/>
               </w:rPr>
-              <w:lastRenderedPageBreak/>
               <w:t>Testing Models</w:t>
             </w:r>
           </w:p>
@@ -3095,92 +3118,29 @@
       <w:bookmarkStart w:id="24" w:name="_[2]_Eslami,_T.,"/>
       <w:bookmarkEnd w:id="24"/>
       <w:r>
-        <w:t xml:space="preserve">[2] Eslami, T., et al., "Machine learning methods for diagnosing autism spectrum disorder and attention-deficit/hyperactivity disorder using functional and structural MRI: A survey," Frontiers in </w:t>
-      </w:r>
-      <w:proofErr w:type="spellStart"/>
-      <w:r>
-        <w:t>Neuroinformatics</w:t>
-      </w:r>
-      <w:proofErr w:type="spellEnd"/>
-      <w:r>
-        <w:t>, vol. 15, p. 62, 2021.</w:t>
+        <w:t>[2] Eslami, T., et al., "Machine learning methods for diagnosing autism spectrum disorder and attention-deficit/hyperactivity disorder using functional and structural MRI: A survey," Frontiers in Neuroinformatics, vol. 15, p. 62, 2021.</w:t>
       </w:r>
     </w:p>
     <w:p>
       <w:bookmarkStart w:id="25" w:name="_[3]_Z._W."/>
       <w:bookmarkEnd w:id="25"/>
       <w:r>
-        <w:t xml:space="preserve">[3] Z. W. Zhou, Y. T. Fang, X. Q. Lan, L. Sun, Q. J. Cao, Y. F. Wang, H. Luo, Y. F. Zang, and H. Zhang, "Inconsistency in Abnormal Functional Connectivity Across Datasets of ADHD-200 in Children </w:t>
-      </w:r>
-      <w:proofErr w:type="gramStart"/>
-      <w:r>
-        <w:t>With</w:t>
-      </w:r>
-      <w:proofErr w:type="gramEnd"/>
-      <w:r>
-        <w:t xml:space="preserve"> Attention Deficit Hyperactivity Disorder," Front Psychiatry, vol. 10, p. 692, Sep. 2019, </w:t>
-      </w:r>
-      <w:proofErr w:type="spellStart"/>
-      <w:r>
-        <w:t>doi</w:t>
-      </w:r>
-      <w:proofErr w:type="spellEnd"/>
-      <w:r>
-        <w:t>: 10.3389/fpsyt.2019.00692.</w:t>
+        <w:t>[3] Z. W. Zhou, Y. T. Fang, X. Q. Lan, L. Sun, Q. J. Cao, Y. F. Wang, H. Luo, Y. F. Zang, and H. Zhang, "Inconsistency in Abnormal Functional Connectivity Across Datasets of ADHD-200 in Children With Attention Deficit Hyperactivity Disorder," Front Psychiatry, vol. 10, p. 692, Sep. 2019, doi: 10.3389/fpsyt.2019.00692.</w:t>
       </w:r>
     </w:p>
     <w:p>
       <w:bookmarkStart w:id="26" w:name="_[4]_Anderson_dos"/>
       <w:bookmarkEnd w:id="26"/>
       <w:r>
-        <w:t xml:space="preserve">[4] Anderson dos Santos Siqueira, </w:t>
-      </w:r>
-      <w:proofErr w:type="spellStart"/>
-      <w:r>
-        <w:t>Claudinei</w:t>
-      </w:r>
-      <w:proofErr w:type="spellEnd"/>
-      <w:r>
-        <w:t xml:space="preserve"> Eduardo </w:t>
-      </w:r>
-      <w:proofErr w:type="spellStart"/>
-      <w:r>
-        <w:t>Biazoli</w:t>
-      </w:r>
-      <w:proofErr w:type="spellEnd"/>
-      <w:r>
-        <w:t xml:space="preserve"> Junior, William Edgar Comfort, Luis Augusto Rohde, João Ricardo Sato, "Abnormal Functional Resting-State Networks in ADHD: Graph Theory and Pattern Recognition Analysis of fMRI Data," BioMed Research International, vol. 2014, Article ID 380531, pp. 1-10, 2014. </w:t>
+        <w:t xml:space="preserve">[4] Anderson dos Santos Siqueira, Claudinei Eduardo Biazoli Junior, William Edgar Comfort, Luis Augusto Rohde, João Ricardo Sato, "Abnormal Functional Resting-State Networks in ADHD: Graph Theory and Pattern Recognition Analysis of fMRI Data," BioMed Research International, vol. 2014, Article ID 380531, pp. 1-10, 2014. </w:t>
       </w:r>
     </w:p>
     <w:p>
       <w:bookmarkStart w:id="27" w:name="_[5]_A._T."/>
       <w:bookmarkEnd w:id="27"/>
       <w:r>
-        <w:t xml:space="preserve">[5] A. T. </w:t>
-      </w:r>
-      <w:proofErr w:type="spellStart"/>
-      <w:r>
-        <w:t>Swadi</w:t>
-      </w:r>
-      <w:proofErr w:type="spellEnd"/>
-      <w:r>
-        <w:t xml:space="preserve"> and F. S. </w:t>
-      </w:r>
-      <w:proofErr w:type="spellStart"/>
-      <w:r>
-        <w:t>Miften</w:t>
-      </w:r>
-      <w:proofErr w:type="spellEnd"/>
-      <w:r>
-        <w:t xml:space="preserve">, "ADHD Detection Using Machine Learning Algorithms and EEG Brain Signals," Journal of Education for Pure Science-University of </w:t>
-      </w:r>
-      <w:proofErr w:type="spellStart"/>
-      <w:r>
-        <w:t>Thi-Qar</w:t>
-      </w:r>
-      <w:proofErr w:type="spellEnd"/>
-      <w:r>
-        <w:t>, vol. 13, no. 1, pp. 43-55, 2023.</w:t>
+        <w:lastRenderedPageBreak/>
+        <w:t>[5] A. T. Swadi and F. S. Miften, "ADHD Detection Using Machine Learning Algorithms and EEG Brain Signals," Journal of Education for Pure Science-University of Thi-Qar, vol. 13, no. 1, pp. 43-55, 2023.</w:t>
       </w:r>
     </w:p>
     <w:p/>
@@ -3193,7 +3153,6 @@
           <w:b/>
           <w:u w:val="single"/>
         </w:rPr>
-        <w:lastRenderedPageBreak/>
         <w:t xml:space="preserve">Recommendation </w:t>
       </w:r>
       <w:r>
@@ -3405,21 +3364,12 @@
         </w:rPr>
         <w:t xml:space="preserve">Approval by the </w:t>
       </w:r>
-      <w:proofErr w:type="gramStart"/>
       <w:r>
         <w:rPr>
           <w:b/>
           <w:u w:val="single"/>
         </w:rPr>
-        <w:t>In</w:t>
-      </w:r>
-      <w:proofErr w:type="gramEnd"/>
-      <w:r>
-        <w:rPr>
-          <w:b/>
-          <w:u w:val="single"/>
-        </w:rPr>
-        <w:t xml:space="preserve"> charge</w:t>
+        <w:t>In charge</w:t>
       </w:r>
       <w:r>
         <w:rPr>

</xml_diff>

<commit_message>
Added MRI to problem statement
</commit_message>
<xml_diff>
--- a/Project Proposal ADHD - ASD Detection.docx
+++ b/Project Proposal ADHD - ASD Detection.docx
@@ -1,6 +1,6 @@
 
 <file path=word/document.xml><?xml version="1.0" encoding="utf-8"?>
-<w:document xmlns:wpc="http://schemas.microsoft.com/office/word/2010/wordprocessingCanvas" xmlns:cx="http://schemas.microsoft.com/office/drawing/2014/chartex" xmlns:cx1="http://schemas.microsoft.com/office/drawing/2015/9/8/chartex" xmlns:cx2="http://schemas.microsoft.com/office/drawing/2015/10/21/chartex" xmlns:cx3="http://schemas.microsoft.com/office/drawing/2016/5/9/chartex" xmlns:cx4="http://schemas.microsoft.com/office/drawing/2016/5/10/chartex" xmlns:cx5="http://schemas.microsoft.com/office/drawing/2016/5/11/chartex" xmlns:cx6="http://schemas.microsoft.com/office/drawing/2016/5/12/chartex" xmlns:cx7="http://schemas.microsoft.com/office/drawing/2016/5/13/chartex" xmlns:cx8="http://schemas.microsoft.com/office/drawing/2016/5/14/chartex" xmlns:mc="http://schemas.openxmlformats.org/markup-compatibility/2006" xmlns:aink="http://schemas.microsoft.com/office/drawing/2016/ink" xmlns:am3d="http://schemas.microsoft.com/office/drawing/2017/model3d" xmlns:o="urn:schemas-microsoft-com:office:office" xmlns:oel="http://schemas.microsoft.com/office/2019/extlst" xmlns:r="http://schemas.openxmlformats.org/officeDocument/2006/relationships" xmlns:m="http://schemas.openxmlformats.org/officeDocument/2006/math" xmlns:v="urn:schemas-microsoft-com:vml" xmlns:wp14="http://schemas.microsoft.com/office/word/2010/wordprocessingDrawing" xmlns:wp="http://schemas.openxmlformats.org/drawingml/2006/wordprocessingDrawing" xmlns:w10="urn:schemas-microsoft-com:office:word" xmlns:w="http://schemas.openxmlformats.org/wordprocessingml/2006/main" xmlns:w14="http://schemas.microsoft.com/office/word/2010/wordml" xmlns:w15="http://schemas.microsoft.com/office/word/2012/wordml" xmlns:w16cex="http://schemas.microsoft.com/office/word/2018/wordml/cex" xmlns:w16cid="http://schemas.microsoft.com/office/word/2016/wordml/cid" xmlns:w16="http://schemas.microsoft.com/office/word/2018/wordml" xmlns:w16sdtdh="http://schemas.microsoft.com/office/word/2020/wordml/sdtdatahash" xmlns:w16se="http://schemas.microsoft.com/office/word/2015/wordml/symex" xmlns:wpg="http://schemas.microsoft.com/office/word/2010/wordprocessingGroup" xmlns:wpi="http://schemas.microsoft.com/office/word/2010/wordprocessingInk" xmlns:wne="http://schemas.microsoft.com/office/word/2006/wordml" xmlns:wps="http://schemas.microsoft.com/office/word/2010/wordprocessingShape" mc:Ignorable="w14 w15 w16se w16cid w16 w16cex w16sdtdh wp14">
+<w:document xmlns:wpc="http://schemas.microsoft.com/office/word/2010/wordprocessingCanvas" xmlns:cx="http://schemas.microsoft.com/office/drawing/2014/chartex" xmlns:cx1="http://schemas.microsoft.com/office/drawing/2015/9/8/chartex" xmlns:cx2="http://schemas.microsoft.com/office/drawing/2015/10/21/chartex" xmlns:cx3="http://schemas.microsoft.com/office/drawing/2016/5/9/chartex" xmlns:cx4="http://schemas.microsoft.com/office/drawing/2016/5/10/chartex" xmlns:cx5="http://schemas.microsoft.com/office/drawing/2016/5/11/chartex" xmlns:cx6="http://schemas.microsoft.com/office/drawing/2016/5/12/chartex" xmlns:cx7="http://schemas.microsoft.com/office/drawing/2016/5/13/chartex" xmlns:cx8="http://schemas.microsoft.com/office/drawing/2016/5/14/chartex" xmlns:mc="http://schemas.openxmlformats.org/markup-compatibility/2006" xmlns:aink="http://schemas.microsoft.com/office/drawing/2016/ink" xmlns:am3d="http://schemas.microsoft.com/office/drawing/2017/model3d" xmlns:o="urn:schemas-microsoft-com:office:office" xmlns:r="http://schemas.openxmlformats.org/officeDocument/2006/relationships" xmlns:m="http://schemas.openxmlformats.org/officeDocument/2006/math" xmlns:v="urn:schemas-microsoft-com:vml" xmlns:wp14="http://schemas.microsoft.com/office/word/2010/wordprocessingDrawing" xmlns:wp="http://schemas.openxmlformats.org/drawingml/2006/wordprocessingDrawing" xmlns:w10="urn:schemas-microsoft-com:office:word" xmlns:w="http://schemas.openxmlformats.org/wordprocessingml/2006/main" xmlns:w14="http://schemas.microsoft.com/office/word/2010/wordml" xmlns:w15="http://schemas.microsoft.com/office/word/2012/wordml" xmlns:w16cid="http://schemas.microsoft.com/office/word/2016/wordml/cid" xmlns:w16se="http://schemas.microsoft.com/office/word/2015/wordml/symex" xmlns:wpg="http://schemas.microsoft.com/office/word/2010/wordprocessingGroup" xmlns:wpi="http://schemas.microsoft.com/office/word/2010/wordprocessingInk" xmlns:wne="http://schemas.microsoft.com/office/word/2006/wordml" xmlns:wps="http://schemas.microsoft.com/office/word/2010/wordprocessingShape" mc:Ignorable="w14 w15 w16se w16cid wp14">
   <w:body>
     <w:p>
       <w:pPr>
@@ -2010,14 +2010,14 @@
       <w:pPr>
         <w:pStyle w:val="Heading1"/>
       </w:pPr>
-      <w:bookmarkStart w:id="0" w:name="_Toc294207245"/>
-      <w:bookmarkStart w:id="1" w:name="_Toc294208143"/>
-      <w:bookmarkStart w:id="2" w:name="_Toc146530557"/>
+      <w:bookmarkStart w:id="0" w:name="_Toc146530557"/>
+      <w:bookmarkStart w:id="1" w:name="_Toc294207245"/>
+      <w:bookmarkStart w:id="2" w:name="_Toc294208143"/>
       <w:r>
         <w:lastRenderedPageBreak/>
         <w:t>Introduction</w:t>
       </w:r>
-      <w:bookmarkEnd w:id="2"/>
+      <w:bookmarkEnd w:id="0"/>
       <w:r>
         <w:rPr>
           <w:rFonts w:ascii="Times New Roman" w:hAnsi="Times New Roman"/>
@@ -2039,7 +2039,10 @@
         <w:t>affecting millions</w:t>
       </w:r>
       <w:r>
-        <w:t xml:space="preserve"> worldwide. </w:t>
+        <w:t xml:space="preserve"> of people around the</w:t>
+      </w:r>
+      <w:r>
+        <w:t xml:space="preserve"> world. </w:t>
       </w:r>
       <w:r>
         <w:t xml:space="preserve">Providing immediate intervention and assistance is critical </w:t>
@@ -2066,7 +2069,12 @@
         <w:t xml:space="preserve">. </w:t>
       </w:r>
       <w:r>
-        <w:t>This project aims to create a user-friendly application that utilizes</w:t>
+        <w:t>This project aims to create a use</w:t>
+      </w:r>
+      <w:bookmarkStart w:id="3" w:name="_GoBack"/>
+      <w:bookmarkEnd w:id="3"/>
+      <w:r>
+        <w:t>r-friendly application that utilizes</w:t>
       </w:r>
       <w:r>
         <w:t xml:space="preserve"> </w:t>
@@ -2103,13 +2111,13 @@
       <w:pPr>
         <w:pStyle w:val="Heading1"/>
       </w:pPr>
-      <w:bookmarkStart w:id="3" w:name="_Toc146530558"/>
+      <w:bookmarkStart w:id="4" w:name="_Toc146530558"/>
       <w:r>
         <w:t>Problem Statement</w:t>
       </w:r>
-      <w:bookmarkEnd w:id="0"/>
       <w:bookmarkEnd w:id="1"/>
-      <w:bookmarkEnd w:id="3"/>
+      <w:bookmarkEnd w:id="2"/>
+      <w:bookmarkEnd w:id="4"/>
       <w:r>
         <w:rPr>
           <w:rFonts w:ascii="Times New Roman" w:hAnsi="Times New Roman"/>
@@ -2123,8 +2131,8 @@
       <w:pPr>
         <w:ind w:firstLine="720"/>
       </w:pPr>
-      <w:bookmarkStart w:id="4" w:name="_Toc294207246"/>
-      <w:bookmarkStart w:id="5" w:name="_Toc294208144"/>
+      <w:bookmarkStart w:id="5" w:name="_Toc294207246"/>
+      <w:bookmarkStart w:id="6" w:name="_Toc294208144"/>
       <w:r>
         <w:t>As the worldwide prevalence rate of ADHD for school-age children is approximately 5%, Approximately 60% of preteens continue to suffer from symptoms into adulthood ADHD is characterized by developmentally inappropriate inattention, motor overactivity</w:t>
       </w:r>
@@ -2157,7 +2165,13 @@
         <w:t xml:space="preserve">an </w:t>
       </w:r>
       <w:r>
-        <w:t>EEG (electroencephalogram) test is done the data is analyzed by a neurologist and the results are finalized after 48 hours</w:t>
+        <w:t>EEG (electroencephalogram)</w:t>
+      </w:r>
+      <w:r>
+        <w:t xml:space="preserve"> or MRI</w:t>
+      </w:r>
+      <w:r>
+        <w:t xml:space="preserve"> test is done the data is analyzed by a neurologist and the results are finalized after 48 hours</w:t>
       </w:r>
       <w:r>
         <w:t>. S</w:t>
@@ -2169,7 +2183,13 @@
         <w:t>,</w:t>
       </w:r>
       <w:r>
-        <w:t xml:space="preserve"> there is no platform (website/application) where users can submit their EEG data and get quick results. Using the Deep Learning technique </w:t>
+        <w:t xml:space="preserve"> there is no platform (website/application) where users can submit their EEG</w:t>
+      </w:r>
+      <w:r>
+        <w:t xml:space="preserve">/MRI </w:t>
+      </w:r>
+      <w:r>
+        <w:t xml:space="preserve">data and get quick results. Using the Deep Learning technique </w:t>
       </w:r>
       <w:proofErr w:type="gramStart"/>
       <w:r>
@@ -2177,33 +2197,45 @@
       </w:r>
       <w:proofErr w:type="gramEnd"/>
       <w:r>
-        <w:t xml:space="preserve"> the goal is to address these problems by reducing the time required for analyzing EEG signals to predict ADHD disease while achieving the highest accuracy of results and making a user-friendly platform where users can get instant results. This innovation benefits neurologists by providing them with more timely insights from EEG data and caters to the need for an accessible platform for locals to submit their data and receive results.</w:t>
+        <w:t xml:space="preserve"> the goal is to address these problems by reducing the time required for analyzing EEG signals</w:t>
+      </w:r>
+      <w:r>
+        <w:t xml:space="preserve"> and MRI reports</w:t>
+      </w:r>
+      <w:r>
+        <w:t xml:space="preserve"> to predict ADHD disease while achieving the highest accuracy of results and making a user-friendly platform where users can get instant results. This innovation benefits neurologists by providing them with more timely insights from EEG</w:t>
+      </w:r>
+      <w:r>
+        <w:t>/MRI</w:t>
+      </w:r>
+      <w:r>
+        <w:t xml:space="preserve"> data and caters to the need for an accessible platform for locals to submit their data and receive results.</w:t>
       </w:r>
     </w:p>
     <w:p>
       <w:pPr>
         <w:pStyle w:val="Heading1"/>
       </w:pPr>
-      <w:bookmarkStart w:id="6" w:name="_Toc146530559"/>
+      <w:bookmarkStart w:id="7" w:name="_Toc146530559"/>
       <w:r>
         <w:t>Objectives</w:t>
       </w:r>
       <w:r>
         <w:t xml:space="preserve"> of the Research</w:t>
       </w:r>
-      <w:bookmarkEnd w:id="4"/>
       <w:bookmarkEnd w:id="5"/>
+      <w:bookmarkEnd w:id="6"/>
       <w:r>
         <w:t>/Project</w:t>
       </w:r>
-      <w:bookmarkEnd w:id="6"/>
+      <w:bookmarkEnd w:id="7"/>
     </w:p>
     <w:p>
       <w:pPr>
         <w:ind w:firstLine="720"/>
       </w:pPr>
-      <w:bookmarkStart w:id="7" w:name="_Toc294207247"/>
-      <w:bookmarkStart w:id="8" w:name="_Toc294208145"/>
+      <w:bookmarkStart w:id="8" w:name="_Toc294207247"/>
+      <w:bookmarkStart w:id="9" w:name="_Toc294208145"/>
       <w:r>
         <w:t xml:space="preserve">The primary objective of this system is to create a machine learning algorithm that analyzes the EEG data accurately from individuals suffering from Attention Deficit Hyper Disorder (ADHD) and </w:t>
       </w:r>
@@ -3030,14 +3062,14 @@
           <w:color w:val="000000"/>
         </w:rPr>
       </w:pPr>
-      <w:bookmarkStart w:id="9" w:name="_Toc146530560"/>
+      <w:bookmarkStart w:id="10" w:name="_Toc146530560"/>
       <w:r>
         <w:t>Literature review</w:t>
       </w:r>
-      <w:bookmarkStart w:id="10" w:name="_Toc146107607"/>
-      <w:bookmarkEnd w:id="7"/>
+      <w:bookmarkStart w:id="11" w:name="_Toc146107607"/>
       <w:bookmarkEnd w:id="8"/>
       <w:bookmarkEnd w:id="9"/>
+      <w:bookmarkEnd w:id="10"/>
     </w:p>
     <w:p>
       <w:pPr>
@@ -3046,12 +3078,12 @@
       <w:r>
         <w:t xml:space="preserve"> </w:t>
       </w:r>
-      <w:bookmarkStart w:id="11" w:name="_Toc146530561"/>
+      <w:bookmarkStart w:id="12" w:name="_Toc146530561"/>
       <w:r>
         <w:t>Machine Learning Methods for diagnosing ADHD Disorder Using functional and Structural MRI: A Survey</w:t>
       </w:r>
-      <w:bookmarkEnd w:id="10"/>
       <w:bookmarkEnd w:id="11"/>
+      <w:bookmarkEnd w:id="12"/>
     </w:p>
     <w:p>
       <w:pPr>
@@ -3122,24 +3154,24 @@
           <w:color w:val="000000"/>
         </w:rPr>
       </w:pPr>
-      <w:bookmarkStart w:id="12" w:name="_heading=h.5h6pmxnw6mvq" w:colFirst="0" w:colLast="0"/>
-      <w:bookmarkStart w:id="13" w:name="_Toc146107608"/>
-      <w:bookmarkEnd w:id="12"/>
+      <w:bookmarkStart w:id="13" w:name="_heading=h.5h6pmxnw6mvq" w:colFirst="0" w:colLast="0"/>
+      <w:bookmarkStart w:id="14" w:name="_Toc146107608"/>
+      <w:bookmarkEnd w:id="13"/>
       <w:r>
         <w:rPr>
           <w:color w:val="000000"/>
         </w:rPr>
         <w:t xml:space="preserve"> </w:t>
       </w:r>
-      <w:bookmarkStart w:id="14" w:name="_Toc146530562"/>
+      <w:bookmarkStart w:id="15" w:name="_Toc146530562"/>
       <w:r>
         <w:rPr>
           <w:color w:val="000000"/>
         </w:rPr>
         <w:t>Abnormal Functional Resting-State Networks in ADHD: Graph Theory and Pattern Recognition Analysis of fMRI Data</w:t>
       </w:r>
-      <w:bookmarkEnd w:id="13"/>
       <w:bookmarkEnd w:id="14"/>
+      <w:bookmarkEnd w:id="15"/>
     </w:p>
     <w:p>
       <w:pPr>
@@ -3190,30 +3222,30 @@
           <w:color w:val="000000"/>
         </w:rPr>
       </w:pPr>
-      <w:bookmarkStart w:id="15" w:name="_heading=h.bt70foy321hf" w:colFirst="0" w:colLast="0"/>
-      <w:bookmarkStart w:id="16" w:name="_Toc146107609"/>
-      <w:bookmarkEnd w:id="15"/>
+      <w:bookmarkStart w:id="16" w:name="_heading=h.bt70foy321hf" w:colFirst="0" w:colLast="0"/>
+      <w:bookmarkStart w:id="17" w:name="_Toc146107609"/>
+      <w:bookmarkEnd w:id="16"/>
       <w:r>
         <w:rPr>
           <w:color w:val="000000"/>
         </w:rPr>
         <w:t xml:space="preserve"> </w:t>
       </w:r>
-      <w:bookmarkStart w:id="17" w:name="_Toc146530563"/>
+      <w:bookmarkStart w:id="18" w:name="_Toc146530563"/>
       <w:r>
         <w:rPr>
           <w:color w:val="000000"/>
         </w:rPr>
         <w:t xml:space="preserve">ADHD Detection Using Machine Learning Algorithms and EEG </w:t>
       </w:r>
-      <w:bookmarkEnd w:id="16"/>
+      <w:bookmarkEnd w:id="17"/>
       <w:r>
         <w:rPr>
           <w:color w:val="000000"/>
         </w:rPr>
         <w:t>Brain Signals</w:t>
       </w:r>
-      <w:bookmarkEnd w:id="17"/>
+      <w:bookmarkEnd w:id="18"/>
     </w:p>
     <w:p>
       <w:pPr>
@@ -3248,22 +3280,22 @@
       <w:pPr>
         <w:pStyle w:val="Heading1"/>
       </w:pPr>
-      <w:bookmarkStart w:id="18" w:name="_Toc146530564"/>
+      <w:bookmarkStart w:id="19" w:name="_Toc146530564"/>
       <w:r>
         <w:lastRenderedPageBreak/>
         <w:t>Features</w:t>
       </w:r>
-      <w:bookmarkEnd w:id="18"/>
+      <w:bookmarkEnd w:id="19"/>
     </w:p>
     <w:p>
       <w:pPr>
         <w:pStyle w:val="Heading2"/>
       </w:pPr>
-      <w:bookmarkStart w:id="19" w:name="_Toc146530565"/>
+      <w:bookmarkStart w:id="20" w:name="_Toc146530565"/>
       <w:r>
         <w:t>Accessibility:</w:t>
       </w:r>
-      <w:bookmarkEnd w:id="19"/>
+      <w:bookmarkEnd w:id="20"/>
       <w:r>
         <w:t xml:space="preserve"> </w:t>
       </w:r>
@@ -3292,11 +3324,11 @@
       <w:pPr>
         <w:pStyle w:val="Heading2"/>
       </w:pPr>
-      <w:bookmarkStart w:id="20" w:name="_Toc146530566"/>
+      <w:bookmarkStart w:id="21" w:name="_Toc146530566"/>
       <w:r>
         <w:t>Efficiency:</w:t>
       </w:r>
-      <w:bookmarkEnd w:id="20"/>
+      <w:bookmarkEnd w:id="21"/>
       <w:r>
         <w:t xml:space="preserve"> </w:t>
       </w:r>
@@ -3322,11 +3354,11 @@
       <w:pPr>
         <w:pStyle w:val="Heading2"/>
       </w:pPr>
-      <w:bookmarkStart w:id="21" w:name="_Toc146530567"/>
+      <w:bookmarkStart w:id="22" w:name="_Toc146530567"/>
       <w:r>
         <w:t>Feedback:</w:t>
       </w:r>
-      <w:bookmarkEnd w:id="21"/>
+      <w:bookmarkEnd w:id="22"/>
       <w:r>
         <w:t xml:space="preserve"> </w:t>
       </w:r>
@@ -3349,14 +3381,14 @@
       <w:pPr>
         <w:pStyle w:val="Heading2"/>
       </w:pPr>
-      <w:bookmarkStart w:id="22" w:name="_Toc146530568"/>
+      <w:bookmarkStart w:id="23" w:name="_Toc146530568"/>
       <w:r>
         <w:t>Recommendation</w:t>
       </w:r>
       <w:r>
         <w:t>:</w:t>
       </w:r>
-      <w:bookmarkEnd w:id="22"/>
+      <w:bookmarkEnd w:id="23"/>
     </w:p>
     <w:p>
       <w:pPr>
@@ -3388,11 +3420,11 @@
       <w:pPr>
         <w:pStyle w:val="Heading2"/>
       </w:pPr>
-      <w:bookmarkStart w:id="23" w:name="_Toc146530569"/>
+      <w:bookmarkStart w:id="24" w:name="_Toc146530569"/>
       <w:r>
         <w:t>Data Privacy and Security:</w:t>
       </w:r>
-      <w:bookmarkEnd w:id="23"/>
+      <w:bookmarkEnd w:id="24"/>
     </w:p>
     <w:p>
       <w:pPr>
@@ -3424,14 +3456,14 @@
       <w:pPr>
         <w:pStyle w:val="Heading1"/>
       </w:pPr>
-      <w:bookmarkStart w:id="24" w:name="_Toc146530570"/>
+      <w:bookmarkStart w:id="25" w:name="_Toc146530570"/>
       <w:r>
         <w:t>R</w:t>
       </w:r>
       <w:r>
         <w:t>esearch Methodology</w:t>
       </w:r>
-      <w:bookmarkEnd w:id="24"/>
+      <w:bookmarkEnd w:id="25"/>
       <w:r>
         <w:t xml:space="preserve"> </w:t>
       </w:r>
@@ -3573,25 +3605,24 @@
         <w:t>Agile Scrum provides a balance between flexibility and structure, making it an excellent solution for a wide range of software development projects, including medical applications such as ADHD detection.</w:t>
       </w:r>
     </w:p>
-    <w:p/>
     <w:p>
       <w:pPr>
         <w:pStyle w:val="Heading1"/>
       </w:pPr>
-      <w:bookmarkStart w:id="25" w:name="_Toc146530571"/>
+      <w:bookmarkStart w:id="26" w:name="_Toc146530571"/>
       <w:r>
         <w:t>Contribution to the Field /Utilization of R</w:t>
       </w:r>
       <w:r>
         <w:t>esults</w:t>
       </w:r>
-      <w:bookmarkEnd w:id="25"/>
+      <w:bookmarkEnd w:id="26"/>
     </w:p>
     <w:p>
       <w:pPr>
         <w:ind w:left="360" w:firstLine="720"/>
       </w:pPr>
-      <w:bookmarkStart w:id="26" w:name="_Toc294208148"/>
+      <w:bookmarkStart w:id="27" w:name="_Toc294208148"/>
       <w:r>
         <w:t xml:space="preserve">The proposed project </w:t>
       </w:r>
@@ -3764,11 +3795,11 @@
           <w:rFonts w:ascii="Calibri" w:eastAsia="Calibri" w:hAnsi="Calibri"/>
         </w:rPr>
       </w:pPr>
-      <w:bookmarkStart w:id="27" w:name="_Toc146530572"/>
+      <w:bookmarkStart w:id="28" w:name="_Toc146530572"/>
       <w:r>
         <w:t>Work Plan</w:t>
       </w:r>
-      <w:bookmarkEnd w:id="27"/>
+      <w:bookmarkEnd w:id="28"/>
     </w:p>
     <w:tbl>
       <w:tblPr>
@@ -4350,11 +4381,11 @@
       <w:pPr>
         <w:pStyle w:val="Heading1"/>
       </w:pPr>
-      <w:bookmarkStart w:id="28" w:name="_Toc146530573"/>
+      <w:bookmarkStart w:id="29" w:name="_Toc146530573"/>
       <w:r>
         <w:t>References</w:t>
       </w:r>
-      <w:bookmarkEnd w:id="28"/>
+      <w:bookmarkEnd w:id="29"/>
       <w:r>
         <w:t xml:space="preserve"> </w:t>
       </w:r>
@@ -4362,15 +4393,15 @@
         <w:t xml:space="preserve"> </w:t>
       </w:r>
     </w:p>
-    <w:bookmarkEnd w:id="26"/>
+    <w:bookmarkEnd w:id="27"/>
     <w:p>
       <w:r>
         <w:t>[1] Chen, He, Yan Song, and Xiaoli Li, "A deep learning framework for identifying children with ADHD using an EEG-based brain network," Neurocomputing, vol. 356, pp. 83-96, 2019.</w:t>
       </w:r>
     </w:p>
     <w:p>
-      <w:bookmarkStart w:id="29" w:name="_[2]_Eslami,_T.,"/>
-      <w:bookmarkEnd w:id="29"/>
+      <w:bookmarkStart w:id="30" w:name="_[2]_Eslami,_T.,"/>
+      <w:bookmarkEnd w:id="30"/>
       <w:r>
         <w:t xml:space="preserve">[2] Eslami, T., et al., "Machine learning methods for diagnosing autism spectrum disorder and attention-deficit/hyperactivity disorder using functional and structural MRI: A survey," Frontiers in </w:t>
       </w:r>
@@ -4384,8 +4415,8 @@
       </w:r>
     </w:p>
     <w:p>
-      <w:bookmarkStart w:id="30" w:name="_[3]_Z._W."/>
-      <w:bookmarkEnd w:id="30"/>
+      <w:bookmarkStart w:id="31" w:name="_[3]_Z._W."/>
+      <w:bookmarkEnd w:id="31"/>
       <w:r>
         <w:t xml:space="preserve">[3] Z. W. Zhou, Y. T. Fang, X. Q. Lan, L. Sun, Q. J. Cao, Y. F. Wang, H. Luo, Y. F. Zang, and H. Zhang, "Inconsistency in Abnormal Functional Connectivity Across Datasets of ADHD-200 in Children </w:t>
       </w:r>
@@ -4407,8 +4438,8 @@
       </w:r>
     </w:p>
     <w:p>
-      <w:bookmarkStart w:id="31" w:name="_[4]_Anderson_dos"/>
-      <w:bookmarkEnd w:id="31"/>
+      <w:bookmarkStart w:id="32" w:name="_[4]_Anderson_dos"/>
+      <w:bookmarkEnd w:id="32"/>
       <w:r>
         <w:t xml:space="preserve">[4] Anderson dos Santos Siqueira, </w:t>
       </w:r>
@@ -4430,8 +4461,8 @@
       </w:r>
     </w:p>
     <w:p>
-      <w:bookmarkStart w:id="32" w:name="_[5]_A._T."/>
-      <w:bookmarkEnd w:id="32"/>
+      <w:bookmarkStart w:id="33" w:name="_[5]_A._T."/>
+      <w:bookmarkEnd w:id="33"/>
       <w:r>
         <w:t xml:space="preserve">[5] A. T. </w:t>
       </w:r>
@@ -4826,7 +4857,7 @@
 </file>
 
 <file path=word/endnotes.xml><?xml version="1.0" encoding="utf-8"?>
-<w:endnotes xmlns:wpc="http://schemas.microsoft.com/office/word/2010/wordprocessingCanvas" xmlns:cx="http://schemas.microsoft.com/office/drawing/2014/chartex" xmlns:cx1="http://schemas.microsoft.com/office/drawing/2015/9/8/chartex" xmlns:cx2="http://schemas.microsoft.com/office/drawing/2015/10/21/chartex" xmlns:cx3="http://schemas.microsoft.com/office/drawing/2016/5/9/chartex" xmlns:cx4="http://schemas.microsoft.com/office/drawing/2016/5/10/chartex" xmlns:cx5="http://schemas.microsoft.com/office/drawing/2016/5/11/chartex" xmlns:cx6="http://schemas.microsoft.com/office/drawing/2016/5/12/chartex" xmlns:cx7="http://schemas.microsoft.com/office/drawing/2016/5/13/chartex" xmlns:cx8="http://schemas.microsoft.com/office/drawing/2016/5/14/chartex" xmlns:mc="http://schemas.openxmlformats.org/markup-compatibility/2006" xmlns:aink="http://schemas.microsoft.com/office/drawing/2016/ink" xmlns:am3d="http://schemas.microsoft.com/office/drawing/2017/model3d" xmlns:o="urn:schemas-microsoft-com:office:office" xmlns:oel="http://schemas.microsoft.com/office/2019/extlst" xmlns:r="http://schemas.openxmlformats.org/officeDocument/2006/relationships" xmlns:m="http://schemas.openxmlformats.org/officeDocument/2006/math" xmlns:v="urn:schemas-microsoft-com:vml" xmlns:wp14="http://schemas.microsoft.com/office/word/2010/wordprocessingDrawing" xmlns:wp="http://schemas.openxmlformats.org/drawingml/2006/wordprocessingDrawing" xmlns:w10="urn:schemas-microsoft-com:office:word" xmlns:w="http://schemas.openxmlformats.org/wordprocessingml/2006/main" xmlns:w14="http://schemas.microsoft.com/office/word/2010/wordml" xmlns:w15="http://schemas.microsoft.com/office/word/2012/wordml" xmlns:w16cex="http://schemas.microsoft.com/office/word/2018/wordml/cex" xmlns:w16cid="http://schemas.microsoft.com/office/word/2016/wordml/cid" xmlns:w16="http://schemas.microsoft.com/office/word/2018/wordml" xmlns:w16sdtdh="http://schemas.microsoft.com/office/word/2020/wordml/sdtdatahash" xmlns:w16se="http://schemas.microsoft.com/office/word/2015/wordml/symex" xmlns:wpg="http://schemas.microsoft.com/office/word/2010/wordprocessingGroup" xmlns:wpi="http://schemas.microsoft.com/office/word/2010/wordprocessingInk" xmlns:wne="http://schemas.microsoft.com/office/word/2006/wordml" xmlns:wps="http://schemas.microsoft.com/office/word/2010/wordprocessingShape" mc:Ignorable="w14 w15 w16se w16cid w16 w16cex w16sdtdh wp14">
+<w:endnotes xmlns:wpc="http://schemas.microsoft.com/office/word/2010/wordprocessingCanvas" xmlns:cx="http://schemas.microsoft.com/office/drawing/2014/chartex" xmlns:cx1="http://schemas.microsoft.com/office/drawing/2015/9/8/chartex" xmlns:cx2="http://schemas.microsoft.com/office/drawing/2015/10/21/chartex" xmlns:cx3="http://schemas.microsoft.com/office/drawing/2016/5/9/chartex" xmlns:cx4="http://schemas.microsoft.com/office/drawing/2016/5/10/chartex" xmlns:cx5="http://schemas.microsoft.com/office/drawing/2016/5/11/chartex" xmlns:cx6="http://schemas.microsoft.com/office/drawing/2016/5/12/chartex" xmlns:cx7="http://schemas.microsoft.com/office/drawing/2016/5/13/chartex" xmlns:cx8="http://schemas.microsoft.com/office/drawing/2016/5/14/chartex" xmlns:mc="http://schemas.openxmlformats.org/markup-compatibility/2006" xmlns:aink="http://schemas.microsoft.com/office/drawing/2016/ink" xmlns:am3d="http://schemas.microsoft.com/office/drawing/2017/model3d" xmlns:o="urn:schemas-microsoft-com:office:office" xmlns:r="http://schemas.openxmlformats.org/officeDocument/2006/relationships" xmlns:m="http://schemas.openxmlformats.org/officeDocument/2006/math" xmlns:v="urn:schemas-microsoft-com:vml" xmlns:wp14="http://schemas.microsoft.com/office/word/2010/wordprocessingDrawing" xmlns:wp="http://schemas.openxmlformats.org/drawingml/2006/wordprocessingDrawing" xmlns:w10="urn:schemas-microsoft-com:office:word" xmlns:w="http://schemas.openxmlformats.org/wordprocessingml/2006/main" xmlns:w14="http://schemas.microsoft.com/office/word/2010/wordml" xmlns:w15="http://schemas.microsoft.com/office/word/2012/wordml" xmlns:w16cid="http://schemas.microsoft.com/office/word/2016/wordml/cid" xmlns:w16se="http://schemas.microsoft.com/office/word/2015/wordml/symex" xmlns:wpg="http://schemas.microsoft.com/office/word/2010/wordprocessingGroup" xmlns:wpi="http://schemas.microsoft.com/office/word/2010/wordprocessingInk" xmlns:wne="http://schemas.microsoft.com/office/word/2006/wordml" xmlns:wps="http://schemas.microsoft.com/office/word/2010/wordprocessingShape" mc:Ignorable="w14 w15 w16se w16cid wp14">
   <w:endnote w:type="separator" w:id="-1">
     <w:p>
       <w:pPr>
@@ -4851,7 +4882,7 @@
 </file>
 
 <file path=word/footer1.xml><?xml version="1.0" encoding="utf-8"?>
-<w:ftr xmlns:wpc="http://schemas.microsoft.com/office/word/2010/wordprocessingCanvas" xmlns:cx="http://schemas.microsoft.com/office/drawing/2014/chartex" xmlns:cx1="http://schemas.microsoft.com/office/drawing/2015/9/8/chartex" xmlns:cx2="http://schemas.microsoft.com/office/drawing/2015/10/21/chartex" xmlns:cx3="http://schemas.microsoft.com/office/drawing/2016/5/9/chartex" xmlns:cx4="http://schemas.microsoft.com/office/drawing/2016/5/10/chartex" xmlns:cx5="http://schemas.microsoft.com/office/drawing/2016/5/11/chartex" xmlns:cx6="http://schemas.microsoft.com/office/drawing/2016/5/12/chartex" xmlns:cx7="http://schemas.microsoft.com/office/drawing/2016/5/13/chartex" xmlns:cx8="http://schemas.microsoft.com/office/drawing/2016/5/14/chartex" xmlns:mc="http://schemas.openxmlformats.org/markup-compatibility/2006" xmlns:aink="http://schemas.microsoft.com/office/drawing/2016/ink" xmlns:am3d="http://schemas.microsoft.com/office/drawing/2017/model3d" xmlns:o="urn:schemas-microsoft-com:office:office" xmlns:oel="http://schemas.microsoft.com/office/2019/extlst" xmlns:r="http://schemas.openxmlformats.org/officeDocument/2006/relationships" xmlns:m="http://schemas.openxmlformats.org/officeDocument/2006/math" xmlns:v="urn:schemas-microsoft-com:vml" xmlns:wp14="http://schemas.microsoft.com/office/word/2010/wordprocessingDrawing" xmlns:wp="http://schemas.openxmlformats.org/drawingml/2006/wordprocessingDrawing" xmlns:w10="urn:schemas-microsoft-com:office:word" xmlns:w="http://schemas.openxmlformats.org/wordprocessingml/2006/main" xmlns:w14="http://schemas.microsoft.com/office/word/2010/wordml" xmlns:w15="http://schemas.microsoft.com/office/word/2012/wordml" xmlns:w16cex="http://schemas.microsoft.com/office/word/2018/wordml/cex" xmlns:w16cid="http://schemas.microsoft.com/office/word/2016/wordml/cid" xmlns:w16="http://schemas.microsoft.com/office/word/2018/wordml" xmlns:w16sdtdh="http://schemas.microsoft.com/office/word/2020/wordml/sdtdatahash" xmlns:w16se="http://schemas.microsoft.com/office/word/2015/wordml/symex" xmlns:wpg="http://schemas.microsoft.com/office/word/2010/wordprocessingGroup" xmlns:wpi="http://schemas.microsoft.com/office/word/2010/wordprocessingInk" xmlns:wne="http://schemas.microsoft.com/office/word/2006/wordml" xmlns:wps="http://schemas.microsoft.com/office/word/2010/wordprocessingShape" mc:Ignorable="w14 w15 w16se w16cid w16 w16cex w16sdtdh wp14">
+<w:ftr xmlns:wpc="http://schemas.microsoft.com/office/word/2010/wordprocessingCanvas" xmlns:cx="http://schemas.microsoft.com/office/drawing/2014/chartex" xmlns:cx1="http://schemas.microsoft.com/office/drawing/2015/9/8/chartex" xmlns:cx2="http://schemas.microsoft.com/office/drawing/2015/10/21/chartex" xmlns:cx3="http://schemas.microsoft.com/office/drawing/2016/5/9/chartex" xmlns:cx4="http://schemas.microsoft.com/office/drawing/2016/5/10/chartex" xmlns:cx5="http://schemas.microsoft.com/office/drawing/2016/5/11/chartex" xmlns:cx6="http://schemas.microsoft.com/office/drawing/2016/5/12/chartex" xmlns:cx7="http://schemas.microsoft.com/office/drawing/2016/5/13/chartex" xmlns:cx8="http://schemas.microsoft.com/office/drawing/2016/5/14/chartex" xmlns:mc="http://schemas.openxmlformats.org/markup-compatibility/2006" xmlns:aink="http://schemas.microsoft.com/office/drawing/2016/ink" xmlns:am3d="http://schemas.microsoft.com/office/drawing/2017/model3d" xmlns:o="urn:schemas-microsoft-com:office:office" xmlns:r="http://schemas.openxmlformats.org/officeDocument/2006/relationships" xmlns:m="http://schemas.openxmlformats.org/officeDocument/2006/math" xmlns:v="urn:schemas-microsoft-com:vml" xmlns:wp14="http://schemas.microsoft.com/office/word/2010/wordprocessingDrawing" xmlns:wp="http://schemas.openxmlformats.org/drawingml/2006/wordprocessingDrawing" xmlns:w10="urn:schemas-microsoft-com:office:word" xmlns:w="http://schemas.openxmlformats.org/wordprocessingml/2006/main" xmlns:w14="http://schemas.microsoft.com/office/word/2010/wordml" xmlns:w15="http://schemas.microsoft.com/office/word/2012/wordml" xmlns:w16cid="http://schemas.microsoft.com/office/word/2016/wordml/cid" xmlns:w16se="http://schemas.microsoft.com/office/word/2015/wordml/symex" xmlns:wpg="http://schemas.microsoft.com/office/word/2010/wordprocessingGroup" xmlns:wpi="http://schemas.microsoft.com/office/word/2010/wordprocessingInk" xmlns:wne="http://schemas.microsoft.com/office/word/2006/wordml" xmlns:wps="http://schemas.microsoft.com/office/word/2010/wordprocessingShape" mc:Ignorable="w14 w15 w16se w16cid wp14">
   <w:p>
     <w:pPr>
       <w:pStyle w:val="Footer"/>
@@ -4889,7 +4920,7 @@
 </file>
 
 <file path=word/footer2.xml><?xml version="1.0" encoding="utf-8"?>
-<w:ftr xmlns:wpc="http://schemas.microsoft.com/office/word/2010/wordprocessingCanvas" xmlns:cx="http://schemas.microsoft.com/office/drawing/2014/chartex" xmlns:cx1="http://schemas.microsoft.com/office/drawing/2015/9/8/chartex" xmlns:cx2="http://schemas.microsoft.com/office/drawing/2015/10/21/chartex" xmlns:cx3="http://schemas.microsoft.com/office/drawing/2016/5/9/chartex" xmlns:cx4="http://schemas.microsoft.com/office/drawing/2016/5/10/chartex" xmlns:cx5="http://schemas.microsoft.com/office/drawing/2016/5/11/chartex" xmlns:cx6="http://schemas.microsoft.com/office/drawing/2016/5/12/chartex" xmlns:cx7="http://schemas.microsoft.com/office/drawing/2016/5/13/chartex" xmlns:cx8="http://schemas.microsoft.com/office/drawing/2016/5/14/chartex" xmlns:mc="http://schemas.openxmlformats.org/markup-compatibility/2006" xmlns:aink="http://schemas.microsoft.com/office/drawing/2016/ink" xmlns:am3d="http://schemas.microsoft.com/office/drawing/2017/model3d" xmlns:o="urn:schemas-microsoft-com:office:office" xmlns:oel="http://schemas.microsoft.com/office/2019/extlst" xmlns:r="http://schemas.openxmlformats.org/officeDocument/2006/relationships" xmlns:m="http://schemas.openxmlformats.org/officeDocument/2006/math" xmlns:v="urn:schemas-microsoft-com:vml" xmlns:wp14="http://schemas.microsoft.com/office/word/2010/wordprocessingDrawing" xmlns:wp="http://schemas.openxmlformats.org/drawingml/2006/wordprocessingDrawing" xmlns:w10="urn:schemas-microsoft-com:office:word" xmlns:w="http://schemas.openxmlformats.org/wordprocessingml/2006/main" xmlns:w14="http://schemas.microsoft.com/office/word/2010/wordml" xmlns:w15="http://schemas.microsoft.com/office/word/2012/wordml" xmlns:w16cex="http://schemas.microsoft.com/office/word/2018/wordml/cex" xmlns:w16cid="http://schemas.microsoft.com/office/word/2016/wordml/cid" xmlns:w16="http://schemas.microsoft.com/office/word/2018/wordml" xmlns:w16sdtdh="http://schemas.microsoft.com/office/word/2020/wordml/sdtdatahash" xmlns:w16se="http://schemas.microsoft.com/office/word/2015/wordml/symex" xmlns:wpg="http://schemas.microsoft.com/office/word/2010/wordprocessingGroup" xmlns:wpi="http://schemas.microsoft.com/office/word/2010/wordprocessingInk" xmlns:wne="http://schemas.microsoft.com/office/word/2006/wordml" xmlns:wps="http://schemas.microsoft.com/office/word/2010/wordprocessingShape" mc:Ignorable="w14 w15 w16se w16cid w16 w16cex w16sdtdh wp14">
+<w:ftr xmlns:wpc="http://schemas.microsoft.com/office/word/2010/wordprocessingCanvas" xmlns:cx="http://schemas.microsoft.com/office/drawing/2014/chartex" xmlns:cx1="http://schemas.microsoft.com/office/drawing/2015/9/8/chartex" xmlns:cx2="http://schemas.microsoft.com/office/drawing/2015/10/21/chartex" xmlns:cx3="http://schemas.microsoft.com/office/drawing/2016/5/9/chartex" xmlns:cx4="http://schemas.microsoft.com/office/drawing/2016/5/10/chartex" xmlns:cx5="http://schemas.microsoft.com/office/drawing/2016/5/11/chartex" xmlns:cx6="http://schemas.microsoft.com/office/drawing/2016/5/12/chartex" xmlns:cx7="http://schemas.microsoft.com/office/drawing/2016/5/13/chartex" xmlns:cx8="http://schemas.microsoft.com/office/drawing/2016/5/14/chartex" xmlns:mc="http://schemas.openxmlformats.org/markup-compatibility/2006" xmlns:aink="http://schemas.microsoft.com/office/drawing/2016/ink" xmlns:am3d="http://schemas.microsoft.com/office/drawing/2017/model3d" xmlns:o="urn:schemas-microsoft-com:office:office" xmlns:r="http://schemas.openxmlformats.org/officeDocument/2006/relationships" xmlns:m="http://schemas.openxmlformats.org/officeDocument/2006/math" xmlns:v="urn:schemas-microsoft-com:vml" xmlns:wp14="http://schemas.microsoft.com/office/word/2010/wordprocessingDrawing" xmlns:wp="http://schemas.openxmlformats.org/drawingml/2006/wordprocessingDrawing" xmlns:w10="urn:schemas-microsoft-com:office:word" xmlns:w="http://schemas.openxmlformats.org/wordprocessingml/2006/main" xmlns:w14="http://schemas.microsoft.com/office/word/2010/wordml" xmlns:w15="http://schemas.microsoft.com/office/word/2012/wordml" xmlns:w16cid="http://schemas.microsoft.com/office/word/2016/wordml/cid" xmlns:w16se="http://schemas.microsoft.com/office/word/2015/wordml/symex" xmlns:wpg="http://schemas.microsoft.com/office/word/2010/wordprocessingGroup" xmlns:wpi="http://schemas.microsoft.com/office/word/2010/wordprocessingInk" xmlns:wne="http://schemas.microsoft.com/office/word/2006/wordml" xmlns:wps="http://schemas.microsoft.com/office/word/2010/wordprocessingShape" mc:Ignorable="w14 w15 w16se w16cid wp14">
   <w:p>
     <w:pPr>
       <w:pStyle w:val="Footer"/>
@@ -4900,7 +4931,7 @@
 </file>
 
 <file path=word/footnotes.xml><?xml version="1.0" encoding="utf-8"?>
-<w:footnotes xmlns:wpc="http://schemas.microsoft.com/office/word/2010/wordprocessingCanvas" xmlns:cx="http://schemas.microsoft.com/office/drawing/2014/chartex" xmlns:cx1="http://schemas.microsoft.com/office/drawing/2015/9/8/chartex" xmlns:cx2="http://schemas.microsoft.com/office/drawing/2015/10/21/chartex" xmlns:cx3="http://schemas.microsoft.com/office/drawing/2016/5/9/chartex" xmlns:cx4="http://schemas.microsoft.com/office/drawing/2016/5/10/chartex" xmlns:cx5="http://schemas.microsoft.com/office/drawing/2016/5/11/chartex" xmlns:cx6="http://schemas.microsoft.com/office/drawing/2016/5/12/chartex" xmlns:cx7="http://schemas.microsoft.com/office/drawing/2016/5/13/chartex" xmlns:cx8="http://schemas.microsoft.com/office/drawing/2016/5/14/chartex" xmlns:mc="http://schemas.openxmlformats.org/markup-compatibility/2006" xmlns:aink="http://schemas.microsoft.com/office/drawing/2016/ink" xmlns:am3d="http://schemas.microsoft.com/office/drawing/2017/model3d" xmlns:o="urn:schemas-microsoft-com:office:office" xmlns:oel="http://schemas.microsoft.com/office/2019/extlst" xmlns:r="http://schemas.openxmlformats.org/officeDocument/2006/relationships" xmlns:m="http://schemas.openxmlformats.org/officeDocument/2006/math" xmlns:v="urn:schemas-microsoft-com:vml" xmlns:wp14="http://schemas.microsoft.com/office/word/2010/wordprocessingDrawing" xmlns:wp="http://schemas.openxmlformats.org/drawingml/2006/wordprocessingDrawing" xmlns:w10="urn:schemas-microsoft-com:office:word" xmlns:w="http://schemas.openxmlformats.org/wordprocessingml/2006/main" xmlns:w14="http://schemas.microsoft.com/office/word/2010/wordml" xmlns:w15="http://schemas.microsoft.com/office/word/2012/wordml" xmlns:w16cex="http://schemas.microsoft.com/office/word/2018/wordml/cex" xmlns:w16cid="http://schemas.microsoft.com/office/word/2016/wordml/cid" xmlns:w16="http://schemas.microsoft.com/office/word/2018/wordml" xmlns:w16sdtdh="http://schemas.microsoft.com/office/word/2020/wordml/sdtdatahash" xmlns:w16se="http://schemas.microsoft.com/office/word/2015/wordml/symex" xmlns:wpg="http://schemas.microsoft.com/office/word/2010/wordprocessingGroup" xmlns:wpi="http://schemas.microsoft.com/office/word/2010/wordprocessingInk" xmlns:wne="http://schemas.microsoft.com/office/word/2006/wordml" xmlns:wps="http://schemas.microsoft.com/office/word/2010/wordprocessingShape" mc:Ignorable="w14 w15 w16se w16cid w16 w16cex w16sdtdh wp14">
+<w:footnotes xmlns:wpc="http://schemas.microsoft.com/office/word/2010/wordprocessingCanvas" xmlns:cx="http://schemas.microsoft.com/office/drawing/2014/chartex" xmlns:cx1="http://schemas.microsoft.com/office/drawing/2015/9/8/chartex" xmlns:cx2="http://schemas.microsoft.com/office/drawing/2015/10/21/chartex" xmlns:cx3="http://schemas.microsoft.com/office/drawing/2016/5/9/chartex" xmlns:cx4="http://schemas.microsoft.com/office/drawing/2016/5/10/chartex" xmlns:cx5="http://schemas.microsoft.com/office/drawing/2016/5/11/chartex" xmlns:cx6="http://schemas.microsoft.com/office/drawing/2016/5/12/chartex" xmlns:cx7="http://schemas.microsoft.com/office/drawing/2016/5/13/chartex" xmlns:cx8="http://schemas.microsoft.com/office/drawing/2016/5/14/chartex" xmlns:mc="http://schemas.openxmlformats.org/markup-compatibility/2006" xmlns:aink="http://schemas.microsoft.com/office/drawing/2016/ink" xmlns:am3d="http://schemas.microsoft.com/office/drawing/2017/model3d" xmlns:o="urn:schemas-microsoft-com:office:office" xmlns:r="http://schemas.openxmlformats.org/officeDocument/2006/relationships" xmlns:m="http://schemas.openxmlformats.org/officeDocument/2006/math" xmlns:v="urn:schemas-microsoft-com:vml" xmlns:wp14="http://schemas.microsoft.com/office/word/2010/wordprocessingDrawing" xmlns:wp="http://schemas.openxmlformats.org/drawingml/2006/wordprocessingDrawing" xmlns:w10="urn:schemas-microsoft-com:office:word" xmlns:w="http://schemas.openxmlformats.org/wordprocessingml/2006/main" xmlns:w14="http://schemas.microsoft.com/office/word/2010/wordml" xmlns:w15="http://schemas.microsoft.com/office/word/2012/wordml" xmlns:w16cid="http://schemas.microsoft.com/office/word/2016/wordml/cid" xmlns:w16se="http://schemas.microsoft.com/office/word/2015/wordml/symex" xmlns:wpg="http://schemas.microsoft.com/office/word/2010/wordprocessingGroup" xmlns:wpi="http://schemas.microsoft.com/office/word/2010/wordprocessingInk" xmlns:wne="http://schemas.microsoft.com/office/word/2006/wordml" xmlns:wps="http://schemas.microsoft.com/office/word/2010/wordprocessingShape" mc:Ignorable="w14 w15 w16se w16cid wp14">
   <w:footnote w:type="separator" w:id="-1">
     <w:p>
       <w:pPr>
@@ -4925,7 +4956,7 @@
 </file>
 
 <file path=word/numbering.xml><?xml version="1.0" encoding="utf-8"?>
-<w:numbering xmlns:wpc="http://schemas.microsoft.com/office/word/2010/wordprocessingCanvas" xmlns:cx="http://schemas.microsoft.com/office/drawing/2014/chartex" xmlns:cx1="http://schemas.microsoft.com/office/drawing/2015/9/8/chartex" xmlns:cx2="http://schemas.microsoft.com/office/drawing/2015/10/21/chartex" xmlns:cx3="http://schemas.microsoft.com/office/drawing/2016/5/9/chartex" xmlns:cx4="http://schemas.microsoft.com/office/drawing/2016/5/10/chartex" xmlns:cx5="http://schemas.microsoft.com/office/drawing/2016/5/11/chartex" xmlns:cx6="http://schemas.microsoft.com/office/drawing/2016/5/12/chartex" xmlns:cx7="http://schemas.microsoft.com/office/drawing/2016/5/13/chartex" xmlns:cx8="http://schemas.microsoft.com/office/drawing/2016/5/14/chartex" xmlns:mc="http://schemas.openxmlformats.org/markup-compatibility/2006" xmlns:aink="http://schemas.microsoft.com/office/drawing/2016/ink" xmlns:am3d="http://schemas.microsoft.com/office/drawing/2017/model3d" xmlns:o="urn:schemas-microsoft-com:office:office" xmlns:oel="http://schemas.microsoft.com/office/2019/extlst" xmlns:r="http://schemas.openxmlformats.org/officeDocument/2006/relationships" xmlns:m="http://schemas.openxmlformats.org/officeDocument/2006/math" xmlns:v="urn:schemas-microsoft-com:vml" xmlns:wp14="http://schemas.microsoft.com/office/word/2010/wordprocessingDrawing" xmlns:wp="http://schemas.openxmlformats.org/drawingml/2006/wordprocessingDrawing" xmlns:w10="urn:schemas-microsoft-com:office:word" xmlns:w="http://schemas.openxmlformats.org/wordprocessingml/2006/main" xmlns:w14="http://schemas.microsoft.com/office/word/2010/wordml" xmlns:w15="http://schemas.microsoft.com/office/word/2012/wordml" xmlns:w16cex="http://schemas.microsoft.com/office/word/2018/wordml/cex" xmlns:w16cid="http://schemas.microsoft.com/office/word/2016/wordml/cid" xmlns:w16="http://schemas.microsoft.com/office/word/2018/wordml" xmlns:w16sdtdh="http://schemas.microsoft.com/office/word/2020/wordml/sdtdatahash" xmlns:w16se="http://schemas.microsoft.com/office/word/2015/wordml/symex" xmlns:wpg="http://schemas.microsoft.com/office/word/2010/wordprocessingGroup" xmlns:wpi="http://schemas.microsoft.com/office/word/2010/wordprocessingInk" xmlns:wne="http://schemas.microsoft.com/office/word/2006/wordml" xmlns:wps="http://schemas.microsoft.com/office/word/2010/wordprocessingShape" mc:Ignorable="w14 w15 w16se w16cid w16 w16cex w16sdtdh wp14">
+<w:numbering xmlns:wpc="http://schemas.microsoft.com/office/word/2010/wordprocessingCanvas" xmlns:cx="http://schemas.microsoft.com/office/drawing/2014/chartex" xmlns:cx1="http://schemas.microsoft.com/office/drawing/2015/9/8/chartex" xmlns:cx2="http://schemas.microsoft.com/office/drawing/2015/10/21/chartex" xmlns:cx3="http://schemas.microsoft.com/office/drawing/2016/5/9/chartex" xmlns:cx4="http://schemas.microsoft.com/office/drawing/2016/5/10/chartex" xmlns:cx5="http://schemas.microsoft.com/office/drawing/2016/5/11/chartex" xmlns:cx6="http://schemas.microsoft.com/office/drawing/2016/5/12/chartex" xmlns:cx7="http://schemas.microsoft.com/office/drawing/2016/5/13/chartex" xmlns:cx8="http://schemas.microsoft.com/office/drawing/2016/5/14/chartex" xmlns:mc="http://schemas.openxmlformats.org/markup-compatibility/2006" xmlns:aink="http://schemas.microsoft.com/office/drawing/2016/ink" xmlns:am3d="http://schemas.microsoft.com/office/drawing/2017/model3d" xmlns:o="urn:schemas-microsoft-com:office:office" xmlns:r="http://schemas.openxmlformats.org/officeDocument/2006/relationships" xmlns:m="http://schemas.openxmlformats.org/officeDocument/2006/math" xmlns:v="urn:schemas-microsoft-com:vml" xmlns:wp14="http://schemas.microsoft.com/office/word/2010/wordprocessingDrawing" xmlns:wp="http://schemas.openxmlformats.org/drawingml/2006/wordprocessingDrawing" xmlns:w10="urn:schemas-microsoft-com:office:word" xmlns:w="http://schemas.openxmlformats.org/wordprocessingml/2006/main" xmlns:w14="http://schemas.microsoft.com/office/word/2010/wordml" xmlns:w15="http://schemas.microsoft.com/office/word/2012/wordml" xmlns:w16cid="http://schemas.microsoft.com/office/word/2016/wordml/cid" xmlns:w16se="http://schemas.microsoft.com/office/word/2015/wordml/symex" xmlns:wpg="http://schemas.microsoft.com/office/word/2010/wordprocessingGroup" xmlns:wpi="http://schemas.microsoft.com/office/word/2010/wordprocessingInk" xmlns:wne="http://schemas.microsoft.com/office/word/2006/wordml" xmlns:wps="http://schemas.microsoft.com/office/word/2010/wordprocessingShape" mc:Ignorable="w14 w15 w16se w16cid wp14">
   <w:abstractNum w:abstractNumId="0" w15:restartNumberingAfterBreak="0">
     <w:nsid w:val="00006784"/>
     <w:multiLevelType w:val="hybridMultilevel"/>
@@ -4984,6 +5015,119 @@
     </w:lvl>
   </w:abstractNum>
   <w:abstractNum w:abstractNumId="1" w15:restartNumberingAfterBreak="0">
+    <w:nsid w:val="098C68BB"/>
+    <w:multiLevelType w:val="hybridMultilevel"/>
+    <w:tmpl w:val="30EE5FEA"/>
+    <w:lvl w:ilvl="0" w:tplc="34200242">
+      <w:start w:val="1"/>
+      <w:numFmt w:val="bullet"/>
+      <w:lvlText w:val=""/>
+      <w:lvlJc w:val="left"/>
+      <w:pPr>
+        <w:ind w:left="1151" w:hanging="360"/>
+      </w:pPr>
+      <w:rPr>
+        <w:rFonts w:ascii="Symbol" w:hAnsi="Symbol" w:hint="default"/>
+      </w:rPr>
+    </w:lvl>
+    <w:lvl w:ilvl="1" w:tplc="04090003" w:tentative="1">
+      <w:start w:val="1"/>
+      <w:numFmt w:val="bullet"/>
+      <w:lvlText w:val="o"/>
+      <w:lvlJc w:val="left"/>
+      <w:pPr>
+        <w:ind w:left="1440" w:hanging="360"/>
+      </w:pPr>
+      <w:rPr>
+        <w:rFonts w:ascii="Courier New" w:hAnsi="Courier New" w:cs="Courier New" w:hint="default"/>
+      </w:rPr>
+    </w:lvl>
+    <w:lvl w:ilvl="2" w:tplc="04090005" w:tentative="1">
+      <w:start w:val="1"/>
+      <w:numFmt w:val="bullet"/>
+      <w:lvlText w:val=""/>
+      <w:lvlJc w:val="left"/>
+      <w:pPr>
+        <w:ind w:left="2160" w:hanging="360"/>
+      </w:pPr>
+      <w:rPr>
+        <w:rFonts w:ascii="Wingdings" w:hAnsi="Wingdings" w:hint="default"/>
+      </w:rPr>
+    </w:lvl>
+    <w:lvl w:ilvl="3" w:tplc="04090001" w:tentative="1">
+      <w:start w:val="1"/>
+      <w:numFmt w:val="bullet"/>
+      <w:lvlText w:val=""/>
+      <w:lvlJc w:val="left"/>
+      <w:pPr>
+        <w:ind w:left="2880" w:hanging="360"/>
+      </w:pPr>
+      <w:rPr>
+        <w:rFonts w:ascii="Symbol" w:hAnsi="Symbol" w:hint="default"/>
+      </w:rPr>
+    </w:lvl>
+    <w:lvl w:ilvl="4" w:tplc="04090003" w:tentative="1">
+      <w:start w:val="1"/>
+      <w:numFmt w:val="bullet"/>
+      <w:lvlText w:val="o"/>
+      <w:lvlJc w:val="left"/>
+      <w:pPr>
+        <w:ind w:left="3600" w:hanging="360"/>
+      </w:pPr>
+      <w:rPr>
+        <w:rFonts w:ascii="Courier New" w:hAnsi="Courier New" w:cs="Courier New" w:hint="default"/>
+      </w:rPr>
+    </w:lvl>
+    <w:lvl w:ilvl="5" w:tplc="04090005" w:tentative="1">
+      <w:start w:val="1"/>
+      <w:numFmt w:val="bullet"/>
+      <w:lvlText w:val=""/>
+      <w:lvlJc w:val="left"/>
+      <w:pPr>
+        <w:ind w:left="4320" w:hanging="360"/>
+      </w:pPr>
+      <w:rPr>
+        <w:rFonts w:ascii="Wingdings" w:hAnsi="Wingdings" w:hint="default"/>
+      </w:rPr>
+    </w:lvl>
+    <w:lvl w:ilvl="6" w:tplc="04090001" w:tentative="1">
+      <w:start w:val="1"/>
+      <w:numFmt w:val="bullet"/>
+      <w:lvlText w:val=""/>
+      <w:lvlJc w:val="left"/>
+      <w:pPr>
+        <w:ind w:left="5040" w:hanging="360"/>
+      </w:pPr>
+      <w:rPr>
+        <w:rFonts w:ascii="Symbol" w:hAnsi="Symbol" w:hint="default"/>
+      </w:rPr>
+    </w:lvl>
+    <w:lvl w:ilvl="7" w:tplc="04090003" w:tentative="1">
+      <w:start w:val="1"/>
+      <w:numFmt w:val="bullet"/>
+      <w:lvlText w:val="o"/>
+      <w:lvlJc w:val="left"/>
+      <w:pPr>
+        <w:ind w:left="5760" w:hanging="360"/>
+      </w:pPr>
+      <w:rPr>
+        <w:rFonts w:ascii="Courier New" w:hAnsi="Courier New" w:cs="Courier New" w:hint="default"/>
+      </w:rPr>
+    </w:lvl>
+    <w:lvl w:ilvl="8" w:tplc="04090005" w:tentative="1">
+      <w:start w:val="1"/>
+      <w:numFmt w:val="bullet"/>
+      <w:lvlText w:val=""/>
+      <w:lvlJc w:val="left"/>
+      <w:pPr>
+        <w:ind w:left="6480" w:hanging="360"/>
+      </w:pPr>
+      <w:rPr>
+        <w:rFonts w:ascii="Wingdings" w:hAnsi="Wingdings" w:hint="default"/>
+      </w:rPr>
+    </w:lvl>
+  </w:abstractNum>
+  <w:abstractNum w:abstractNumId="2" w15:restartNumberingAfterBreak="0">
     <w:nsid w:val="2E8433A0"/>
     <w:multiLevelType w:val="multilevel"/>
     <w:tmpl w:val="08090025"/>
@@ -5078,7 +5222,7 @@
       </w:pPr>
     </w:lvl>
   </w:abstractNum>
-  <w:abstractNum w:abstractNumId="2" w15:restartNumberingAfterBreak="0">
+  <w:abstractNum w:abstractNumId="3" w15:restartNumberingAfterBreak="0">
     <w:nsid w:val="34BA7685"/>
     <w:multiLevelType w:val="hybridMultilevel"/>
     <w:tmpl w:val="088AECA2"/>
@@ -5173,7 +5317,7 @@
       </w:pPr>
     </w:lvl>
   </w:abstractNum>
-  <w:abstractNum w:abstractNumId="3" w15:restartNumberingAfterBreak="0">
+  <w:abstractNum w:abstractNumId="4" w15:restartNumberingAfterBreak="0">
     <w:nsid w:val="50E65F48"/>
     <w:multiLevelType w:val="multilevel"/>
     <w:tmpl w:val="354C0774"/>
@@ -5286,7 +5430,7 @@
       </w:rPr>
     </w:lvl>
   </w:abstractNum>
-  <w:abstractNum w:abstractNumId="4" w15:restartNumberingAfterBreak="0">
+  <w:abstractNum w:abstractNumId="5" w15:restartNumberingAfterBreak="0">
     <w:nsid w:val="57E70207"/>
     <w:multiLevelType w:val="multilevel"/>
     <w:tmpl w:val="06DED90A"/>
@@ -5375,7 +5519,7 @@
       </w:pPr>
     </w:lvl>
   </w:abstractNum>
-  <w:abstractNum w:abstractNumId="5" w15:restartNumberingAfterBreak="0">
+  <w:abstractNum w:abstractNumId="6" w15:restartNumberingAfterBreak="0">
     <w:nsid w:val="7AF84EB9"/>
     <w:multiLevelType w:val="multilevel"/>
     <w:tmpl w:val="9F1C6C5C"/>
@@ -5465,38 +5609,41 @@
       </w:pPr>
     </w:lvl>
   </w:abstractNum>
-  <w:num w:numId="1" w16cid:durableId="1477650728">
+  <w:num w:numId="1">
+    <w:abstractNumId w:val="3"/>
+  </w:num>
+  <w:num w:numId="2">
     <w:abstractNumId w:val="2"/>
   </w:num>
-  <w:num w:numId="2" w16cid:durableId="1948196189">
-    <w:abstractNumId w:val="1"/>
-  </w:num>
-  <w:num w:numId="3" w16cid:durableId="1798834612">
-    <w:abstractNumId w:val="1"/>
+  <w:num w:numId="3">
+    <w:abstractNumId w:val="2"/>
     <w:lvlOverride w:ilvl="0">
       <w:startOverride w:val="8"/>
     </w:lvlOverride>
   </w:num>
-  <w:num w:numId="4" w16cid:durableId="825047309">
-    <w:abstractNumId w:val="1"/>
+  <w:num w:numId="4">
+    <w:abstractNumId w:val="2"/>
   </w:num>
-  <w:num w:numId="5" w16cid:durableId="1873377923">
+  <w:num w:numId="5">
     <w:abstractNumId w:val="0"/>
   </w:num>
-  <w:num w:numId="6" w16cid:durableId="1193760173">
+  <w:num w:numId="6">
+    <w:abstractNumId w:val="5"/>
+  </w:num>
+  <w:num w:numId="7">
     <w:abstractNumId w:val="4"/>
   </w:num>
-  <w:num w:numId="7" w16cid:durableId="1205168602">
-    <w:abstractNumId w:val="3"/>
+  <w:num w:numId="8">
+    <w:abstractNumId w:val="6"/>
   </w:num>
-  <w:num w:numId="8" w16cid:durableId="1122959444">
-    <w:abstractNumId w:val="5"/>
+  <w:num w:numId="9">
+    <w:abstractNumId w:val="1"/>
   </w:num>
 </w:numbering>
 </file>
 
 <file path=word/styles.xml><?xml version="1.0" encoding="utf-8"?>
-<w:styles xmlns:mc="http://schemas.openxmlformats.org/markup-compatibility/2006" xmlns:r="http://schemas.openxmlformats.org/officeDocument/2006/relationships" xmlns:w="http://schemas.openxmlformats.org/wordprocessingml/2006/main" xmlns:w14="http://schemas.microsoft.com/office/word/2010/wordml" xmlns:w15="http://schemas.microsoft.com/office/word/2012/wordml" xmlns:w16cex="http://schemas.microsoft.com/office/word/2018/wordml/cex" xmlns:w16cid="http://schemas.microsoft.com/office/word/2016/wordml/cid" xmlns:w16="http://schemas.microsoft.com/office/word/2018/wordml" xmlns:w16sdtdh="http://schemas.microsoft.com/office/word/2020/wordml/sdtdatahash" xmlns:w16se="http://schemas.microsoft.com/office/word/2015/wordml/symex" mc:Ignorable="w14 w15 w16se w16cid w16 w16cex w16sdtdh">
+<w:styles xmlns:mc="http://schemas.openxmlformats.org/markup-compatibility/2006" xmlns:r="http://schemas.openxmlformats.org/officeDocument/2006/relationships" xmlns:w="http://schemas.openxmlformats.org/wordprocessingml/2006/main" xmlns:w14="http://schemas.microsoft.com/office/word/2010/wordml" xmlns:w15="http://schemas.microsoft.com/office/word/2012/wordml" xmlns:w16cid="http://schemas.microsoft.com/office/word/2016/wordml/cid" xmlns:w16se="http://schemas.microsoft.com/office/word/2015/wordml/symex" mc:Ignorable="w14 w15 w16se w16cid">
   <w:docDefaults>
     <w:rPrDefault>
       <w:rPr>
@@ -5506,7 +5653,7 @@
     </w:rPrDefault>
     <w:pPrDefault/>
   </w:docDefaults>
-  <w:latentStyles w:defLockedState="0" w:defUIPriority="99" w:defSemiHidden="0" w:defUnhideWhenUsed="0" w:defQFormat="0" w:count="376">
+  <w:latentStyles w:defLockedState="0" w:defUIPriority="99" w:defSemiHidden="0" w:defUnhideWhenUsed="0" w:defQFormat="0" w:count="375">
     <w:lsdException w:name="Normal" w:uiPriority="0" w:qFormat="1"/>
     <w:lsdException w:name="heading 1" w:uiPriority="9" w:qFormat="1"/>
     <w:lsdException w:name="heading 2" w:uiPriority="9" w:qFormat="1"/>
@@ -5882,7 +6029,6 @@
     <w:lsdException w:name="Smart Hyperlink" w:semiHidden="1" w:unhideWhenUsed="1"/>
     <w:lsdException w:name="Hashtag" w:semiHidden="1" w:unhideWhenUsed="1"/>
     <w:lsdException w:name="Unresolved Mention" w:semiHidden="1" w:unhideWhenUsed="1"/>
-    <w:lsdException w:name="Smart Link" w:semiHidden="1" w:unhideWhenUsed="1"/>
   </w:latentStyles>
   <w:style w:type="paragraph" w:default="1" w:styleId="Normal">
     <w:name w:val="Normal"/>
@@ -6941,7 +7087,7 @@
 </file>
 
 <file path=customXml/itemProps2.xml><?xml version="1.0" encoding="utf-8"?>
-<ds:datastoreItem xmlns:ds="http://schemas.openxmlformats.org/officeDocument/2006/customXml" ds:itemID="{512A861F-79BD-41D9-B792-7B86CA17DC6A}">
+<ds:datastoreItem xmlns:ds="http://schemas.openxmlformats.org/officeDocument/2006/customXml" ds:itemID="{D568D045-2805-413C-883F-5820FFAF0D82}">
   <ds:schemaRefs>
     <ds:schemaRef ds:uri="http://schemas.openxmlformats.org/officeDocument/2006/bibliography"/>
   </ds:schemaRefs>

</xml_diff>

<commit_message>
Work Plan Changed - Objectives
</commit_message>
<xml_diff>
--- a/Project Proposal ADHD - ASD Detection.docx
+++ b/Project Proposal ADHD - ASD Detection.docx
@@ -1,6 +1,6 @@
 
 <file path=word/document.xml><?xml version="1.0" encoding="utf-8"?>
-<w:document xmlns:wpc="http://schemas.microsoft.com/office/word/2010/wordprocessingCanvas" xmlns:cx="http://schemas.microsoft.com/office/drawing/2014/chartex" xmlns:cx1="http://schemas.microsoft.com/office/drawing/2015/9/8/chartex" xmlns:cx2="http://schemas.microsoft.com/office/drawing/2015/10/21/chartex" xmlns:cx3="http://schemas.microsoft.com/office/drawing/2016/5/9/chartex" xmlns:cx4="http://schemas.microsoft.com/office/drawing/2016/5/10/chartex" xmlns:cx5="http://schemas.microsoft.com/office/drawing/2016/5/11/chartex" xmlns:cx6="http://schemas.microsoft.com/office/drawing/2016/5/12/chartex" xmlns:cx7="http://schemas.microsoft.com/office/drawing/2016/5/13/chartex" xmlns:cx8="http://schemas.microsoft.com/office/drawing/2016/5/14/chartex" xmlns:mc="http://schemas.openxmlformats.org/markup-compatibility/2006" xmlns:aink="http://schemas.microsoft.com/office/drawing/2016/ink" xmlns:am3d="http://schemas.microsoft.com/office/drawing/2017/model3d" xmlns:o="urn:schemas-microsoft-com:office:office" xmlns:r="http://schemas.openxmlformats.org/officeDocument/2006/relationships" xmlns:m="http://schemas.openxmlformats.org/officeDocument/2006/math" xmlns:v="urn:schemas-microsoft-com:vml" xmlns:wp14="http://schemas.microsoft.com/office/word/2010/wordprocessingDrawing" xmlns:wp="http://schemas.openxmlformats.org/drawingml/2006/wordprocessingDrawing" xmlns:w10="urn:schemas-microsoft-com:office:word" xmlns:w="http://schemas.openxmlformats.org/wordprocessingml/2006/main" xmlns:w14="http://schemas.microsoft.com/office/word/2010/wordml" xmlns:w15="http://schemas.microsoft.com/office/word/2012/wordml" xmlns:w16cid="http://schemas.microsoft.com/office/word/2016/wordml/cid" xmlns:w16se="http://schemas.microsoft.com/office/word/2015/wordml/symex" xmlns:wpg="http://schemas.microsoft.com/office/word/2010/wordprocessingGroup" xmlns:wpi="http://schemas.microsoft.com/office/word/2010/wordprocessingInk" xmlns:wne="http://schemas.microsoft.com/office/word/2006/wordml" xmlns:wps="http://schemas.microsoft.com/office/word/2010/wordprocessingShape" mc:Ignorable="w14 w15 w16se w16cid wp14">
+<w:document xmlns:wpc="http://schemas.microsoft.com/office/word/2010/wordprocessingCanvas" xmlns:cx="http://schemas.microsoft.com/office/drawing/2014/chartex" xmlns:cx1="http://schemas.microsoft.com/office/drawing/2015/9/8/chartex" xmlns:cx2="http://schemas.microsoft.com/office/drawing/2015/10/21/chartex" xmlns:cx3="http://schemas.microsoft.com/office/drawing/2016/5/9/chartex" xmlns:cx4="http://schemas.microsoft.com/office/drawing/2016/5/10/chartex" xmlns:cx5="http://schemas.microsoft.com/office/drawing/2016/5/11/chartex" xmlns:cx6="http://schemas.microsoft.com/office/drawing/2016/5/12/chartex" xmlns:cx7="http://schemas.microsoft.com/office/drawing/2016/5/13/chartex" xmlns:cx8="http://schemas.microsoft.com/office/drawing/2016/5/14/chartex" xmlns:mc="http://schemas.openxmlformats.org/markup-compatibility/2006" xmlns:aink="http://schemas.microsoft.com/office/drawing/2016/ink" xmlns:am3d="http://schemas.microsoft.com/office/drawing/2017/model3d" xmlns:o="urn:schemas-microsoft-com:office:office" xmlns:oel="http://schemas.microsoft.com/office/2019/extlst" xmlns:r="http://schemas.openxmlformats.org/officeDocument/2006/relationships" xmlns:m="http://schemas.openxmlformats.org/officeDocument/2006/math" xmlns:v="urn:schemas-microsoft-com:vml" xmlns:wp14="http://schemas.microsoft.com/office/word/2010/wordprocessingDrawing" xmlns:wp="http://schemas.openxmlformats.org/drawingml/2006/wordprocessingDrawing" xmlns:w10="urn:schemas-microsoft-com:office:word" xmlns:w="http://schemas.openxmlformats.org/wordprocessingml/2006/main" xmlns:w14="http://schemas.microsoft.com/office/word/2010/wordml" xmlns:w15="http://schemas.microsoft.com/office/word/2012/wordml" xmlns:w16cex="http://schemas.microsoft.com/office/word/2018/wordml/cex" xmlns:w16cid="http://schemas.microsoft.com/office/word/2016/wordml/cid" xmlns:w16="http://schemas.microsoft.com/office/word/2018/wordml" xmlns:w16sdtdh="http://schemas.microsoft.com/office/word/2020/wordml/sdtdatahash" xmlns:w16se="http://schemas.microsoft.com/office/word/2015/wordml/symex" xmlns:wpg="http://schemas.microsoft.com/office/word/2010/wordprocessingGroup" xmlns:wpi="http://schemas.microsoft.com/office/word/2010/wordprocessingInk" xmlns:wne="http://schemas.microsoft.com/office/word/2006/wordml" xmlns:wps="http://schemas.microsoft.com/office/word/2010/wordprocessingShape" mc:Ignorable="w14 w15 w16se w16cid w16 w16cex w16sdtdh wp14">
   <w:body>
     <w:p>
       <w:pPr>
@@ -497,7 +497,7 @@
           <w:r>
             <w:fldChar w:fldCharType="separate"/>
           </w:r>
-          <w:hyperlink w:anchor="_Toc146530557" w:history="1">
+          <w:hyperlink w:anchor="_Toc146627260" w:history="1">
             <w:r>
               <w:rPr>
                 <w:rStyle w:val="Hyperlink"/>
@@ -541,7 +541,7 @@
                 <w:noProof/>
                 <w:webHidden/>
               </w:rPr>
-              <w:instrText xml:space="preserve"> PAGEREF _Toc146530557 \h </w:instrText>
+              <w:instrText xml:space="preserve"> PAGEREF _Toc146627260 \h </w:instrText>
             </w:r>
             <w:r>
               <w:rPr>
@@ -587,7 +587,7 @@
               <w14:ligatures w14:val="standardContextual"/>
             </w:rPr>
           </w:pPr>
-          <w:hyperlink w:anchor="_Toc146530558" w:history="1">
+          <w:hyperlink w:anchor="_Toc146627261" w:history="1">
             <w:r>
               <w:rPr>
                 <w:rStyle w:val="Hyperlink"/>
@@ -631,7 +631,7 @@
                 <w:noProof/>
                 <w:webHidden/>
               </w:rPr>
-              <w:instrText xml:space="preserve"> PAGEREF _Toc146530558 \h </w:instrText>
+              <w:instrText xml:space="preserve"> PAGEREF _Toc146627261 \h </w:instrText>
             </w:r>
             <w:r>
               <w:rPr>
@@ -677,7 +677,7 @@
               <w14:ligatures w14:val="standardContextual"/>
             </w:rPr>
           </w:pPr>
-          <w:hyperlink w:anchor="_Toc146530559" w:history="1">
+          <w:hyperlink w:anchor="_Toc146627262" w:history="1">
             <w:r>
               <w:rPr>
                 <w:rStyle w:val="Hyperlink"/>
@@ -721,7 +721,7 @@
                 <w:noProof/>
                 <w:webHidden/>
               </w:rPr>
-              <w:instrText xml:space="preserve"> PAGEREF _Toc146530559 \h </w:instrText>
+              <w:instrText xml:space="preserve"> PAGEREF _Toc146627262 \h </w:instrText>
             </w:r>
             <w:r>
               <w:rPr>
@@ -767,7 +767,7 @@
               <w14:ligatures w14:val="standardContextual"/>
             </w:rPr>
           </w:pPr>
-          <w:hyperlink w:anchor="_Toc146530560" w:history="1">
+          <w:hyperlink w:anchor="_Toc146627263" w:history="1">
             <w:r>
               <w:rPr>
                 <w:rStyle w:val="Hyperlink"/>
@@ -811,7 +811,7 @@
                 <w:noProof/>
                 <w:webHidden/>
               </w:rPr>
-              <w:instrText xml:space="preserve"> PAGEREF _Toc146530560 \h </w:instrText>
+              <w:instrText xml:space="preserve"> PAGEREF _Toc146627263 \h </w:instrText>
             </w:r>
             <w:r>
               <w:rPr>
@@ -852,7 +852,7 @@
               <w14:ligatures w14:val="standardContextual"/>
             </w:rPr>
           </w:pPr>
-          <w:hyperlink w:anchor="_Toc146530561" w:history="1">
+          <w:hyperlink w:anchor="_Toc146627264" w:history="1">
             <w:r>
               <w:rPr>
                 <w:rStyle w:val="Hyperlink"/>
@@ -895,7 +895,7 @@
                 <w:noProof/>
                 <w:webHidden/>
               </w:rPr>
-              <w:instrText xml:space="preserve"> PAGEREF _Toc146530561 \h </w:instrText>
+              <w:instrText xml:space="preserve"> PAGEREF _Toc146627264 \h </w:instrText>
             </w:r>
             <w:r>
               <w:rPr>
@@ -936,7 +936,7 @@
               <w14:ligatures w14:val="standardContextual"/>
             </w:rPr>
           </w:pPr>
-          <w:hyperlink w:anchor="_Toc146530562" w:history="1">
+          <w:hyperlink w:anchor="_Toc146627265" w:history="1">
             <w:r>
               <w:rPr>
                 <w:rStyle w:val="Hyperlink"/>
@@ -979,7 +979,7 @@
                 <w:noProof/>
                 <w:webHidden/>
               </w:rPr>
-              <w:instrText xml:space="preserve"> PAGEREF _Toc146530562 \h </w:instrText>
+              <w:instrText xml:space="preserve"> PAGEREF _Toc146627265 \h </w:instrText>
             </w:r>
             <w:r>
               <w:rPr>
@@ -1020,7 +1020,7 @@
               <w14:ligatures w14:val="standardContextual"/>
             </w:rPr>
           </w:pPr>
-          <w:hyperlink w:anchor="_Toc146530563" w:history="1">
+          <w:hyperlink w:anchor="_Toc146627266" w:history="1">
             <w:r>
               <w:rPr>
                 <w:rStyle w:val="Hyperlink"/>
@@ -1063,7 +1063,7 @@
                 <w:noProof/>
                 <w:webHidden/>
               </w:rPr>
-              <w:instrText xml:space="preserve"> PAGEREF _Toc146530563 \h </w:instrText>
+              <w:instrText xml:space="preserve"> PAGEREF _Toc146627266 \h </w:instrText>
             </w:r>
             <w:r>
               <w:rPr>
@@ -1109,7 +1109,7 @@
               <w14:ligatures w14:val="standardContextual"/>
             </w:rPr>
           </w:pPr>
-          <w:hyperlink w:anchor="_Toc146530564" w:history="1">
+          <w:hyperlink w:anchor="_Toc146627267" w:history="1">
             <w:r>
               <w:rPr>
                 <w:rStyle w:val="Hyperlink"/>
@@ -1153,7 +1153,7 @@
                 <w:noProof/>
                 <w:webHidden/>
               </w:rPr>
-              <w:instrText xml:space="preserve"> PAGEREF _Toc146530564 \h </w:instrText>
+              <w:instrText xml:space="preserve"> PAGEREF _Toc146627267 \h </w:instrText>
             </w:r>
             <w:r>
               <w:rPr>
@@ -1194,7 +1194,7 @@
               <w14:ligatures w14:val="standardContextual"/>
             </w:rPr>
           </w:pPr>
-          <w:hyperlink w:anchor="_Toc146530565" w:history="1">
+          <w:hyperlink w:anchor="_Toc146627268" w:history="1">
             <w:r>
               <w:rPr>
                 <w:rStyle w:val="Hyperlink"/>
@@ -1237,7 +1237,7 @@
                 <w:noProof/>
                 <w:webHidden/>
               </w:rPr>
-              <w:instrText xml:space="preserve"> PAGEREF _Toc146530565 \h </w:instrText>
+              <w:instrText xml:space="preserve"> PAGEREF _Toc146627268 \h </w:instrText>
             </w:r>
             <w:r>
               <w:rPr>
@@ -1278,7 +1278,7 @@
               <w14:ligatures w14:val="standardContextual"/>
             </w:rPr>
           </w:pPr>
-          <w:hyperlink w:anchor="_Toc146530566" w:history="1">
+          <w:hyperlink w:anchor="_Toc146627269" w:history="1">
             <w:r>
               <w:rPr>
                 <w:rStyle w:val="Hyperlink"/>
@@ -1321,7 +1321,7 @@
                 <w:noProof/>
                 <w:webHidden/>
               </w:rPr>
-              <w:instrText xml:space="preserve"> PAGEREF _Toc146530566 \h </w:instrText>
+              <w:instrText xml:space="preserve"> PAGEREF _Toc146627269 \h </w:instrText>
             </w:r>
             <w:r>
               <w:rPr>
@@ -1362,7 +1362,7 @@
               <w14:ligatures w14:val="standardContextual"/>
             </w:rPr>
           </w:pPr>
-          <w:hyperlink w:anchor="_Toc146530567" w:history="1">
+          <w:hyperlink w:anchor="_Toc146627270" w:history="1">
             <w:r>
               <w:rPr>
                 <w:rStyle w:val="Hyperlink"/>
@@ -1405,7 +1405,7 @@
                 <w:noProof/>
                 <w:webHidden/>
               </w:rPr>
-              <w:instrText xml:space="preserve"> PAGEREF _Toc146530567 \h </w:instrText>
+              <w:instrText xml:space="preserve"> PAGEREF _Toc146627270 \h </w:instrText>
             </w:r>
             <w:r>
               <w:rPr>
@@ -1446,7 +1446,7 @@
               <w14:ligatures w14:val="standardContextual"/>
             </w:rPr>
           </w:pPr>
-          <w:hyperlink w:anchor="_Toc146530568" w:history="1">
+          <w:hyperlink w:anchor="_Toc146627271" w:history="1">
             <w:r>
               <w:rPr>
                 <w:rStyle w:val="Hyperlink"/>
@@ -1489,7 +1489,7 @@
                 <w:noProof/>
                 <w:webHidden/>
               </w:rPr>
-              <w:instrText xml:space="preserve"> PAGEREF _Toc146530568 \h </w:instrText>
+              <w:instrText xml:space="preserve"> PAGEREF _Toc146627271 \h </w:instrText>
             </w:r>
             <w:r>
               <w:rPr>
@@ -1530,7 +1530,7 @@
               <w14:ligatures w14:val="standardContextual"/>
             </w:rPr>
           </w:pPr>
-          <w:hyperlink w:anchor="_Toc146530569" w:history="1">
+          <w:hyperlink w:anchor="_Toc146627272" w:history="1">
             <w:r>
               <w:rPr>
                 <w:rStyle w:val="Hyperlink"/>
@@ -1573,7 +1573,7 @@
                 <w:noProof/>
                 <w:webHidden/>
               </w:rPr>
-              <w:instrText xml:space="preserve"> PAGEREF _Toc146530569 \h </w:instrText>
+              <w:instrText xml:space="preserve"> PAGEREF _Toc146627272 \h </w:instrText>
             </w:r>
             <w:r>
               <w:rPr>
@@ -1619,7 +1619,7 @@
               <w14:ligatures w14:val="standardContextual"/>
             </w:rPr>
           </w:pPr>
-          <w:hyperlink w:anchor="_Toc146530570" w:history="1">
+          <w:hyperlink w:anchor="_Toc146627273" w:history="1">
             <w:r>
               <w:rPr>
                 <w:rStyle w:val="Hyperlink"/>
@@ -1663,7 +1663,7 @@
                 <w:noProof/>
                 <w:webHidden/>
               </w:rPr>
-              <w:instrText xml:space="preserve"> PAGEREF _Toc146530570 \h </w:instrText>
+              <w:instrText xml:space="preserve"> PAGEREF _Toc146627273 \h </w:instrText>
             </w:r>
             <w:r>
               <w:rPr>
@@ -1709,7 +1709,7 @@
               <w14:ligatures w14:val="standardContextual"/>
             </w:rPr>
           </w:pPr>
-          <w:hyperlink w:anchor="_Toc146530571" w:history="1">
+          <w:hyperlink w:anchor="_Toc146627274" w:history="1">
             <w:r>
               <w:rPr>
                 <w:rStyle w:val="Hyperlink"/>
@@ -1753,7 +1753,7 @@
                 <w:noProof/>
                 <w:webHidden/>
               </w:rPr>
-              <w:instrText xml:space="preserve"> PAGEREF _Toc146530571 \h </w:instrText>
+              <w:instrText xml:space="preserve"> PAGEREF _Toc146627274 \h </w:instrText>
             </w:r>
             <w:r>
               <w:rPr>
@@ -1799,7 +1799,7 @@
               <w14:ligatures w14:val="standardContextual"/>
             </w:rPr>
           </w:pPr>
-          <w:hyperlink w:anchor="_Toc146530572" w:history="1">
+          <w:hyperlink w:anchor="_Toc146627275" w:history="1">
             <w:r>
               <w:rPr>
                 <w:rStyle w:val="Hyperlink"/>
@@ -1843,7 +1843,7 @@
                 <w:noProof/>
                 <w:webHidden/>
               </w:rPr>
-              <w:instrText xml:space="preserve"> PAGEREF _Toc146530572 \h </w:instrText>
+              <w:instrText xml:space="preserve"> PAGEREF _Toc146627275 \h </w:instrText>
             </w:r>
             <w:r>
               <w:rPr>
@@ -1889,7 +1889,7 @@
               <w14:ligatures w14:val="standardContextual"/>
             </w:rPr>
           </w:pPr>
-          <w:hyperlink w:anchor="_Toc146530573" w:history="1">
+          <w:hyperlink w:anchor="_Toc146627276" w:history="1">
             <w:r>
               <w:rPr>
                 <w:rStyle w:val="Hyperlink"/>
@@ -1933,7 +1933,7 @@
                 <w:noProof/>
                 <w:webHidden/>
               </w:rPr>
-              <w:instrText xml:space="preserve"> PAGEREF _Toc146530573 \h </w:instrText>
+              <w:instrText xml:space="preserve"> PAGEREF _Toc146627276 \h </w:instrText>
             </w:r>
             <w:r>
               <w:rPr>
@@ -2010,14 +2010,14 @@
       <w:pPr>
         <w:pStyle w:val="Heading1"/>
       </w:pPr>
-      <w:bookmarkStart w:id="0" w:name="_Toc146530557"/>
-      <w:bookmarkStart w:id="1" w:name="_Toc294207245"/>
-      <w:bookmarkStart w:id="2" w:name="_Toc294208143"/>
+      <w:bookmarkStart w:id="0" w:name="_Toc294207245"/>
+      <w:bookmarkStart w:id="1" w:name="_Toc294208143"/>
+      <w:bookmarkStart w:id="2" w:name="_Toc146627260"/>
       <w:r>
         <w:lastRenderedPageBreak/>
         <w:t>Introduction</w:t>
       </w:r>
-      <w:bookmarkEnd w:id="0"/>
+      <w:bookmarkEnd w:id="2"/>
       <w:r>
         <w:rPr>
           <w:rFonts w:ascii="Times New Roman" w:hAnsi="Times New Roman"/>
@@ -2069,55 +2069,50 @@
         <w:t xml:space="preserve">. </w:t>
       </w:r>
       <w:r>
-        <w:t>This project aims to create a use</w:t>
-      </w:r>
-      <w:bookmarkStart w:id="3" w:name="_GoBack"/>
+        <w:t>This project aims to create a user-friendly application that utilizes</w:t>
+      </w:r>
+      <w:r>
+        <w:t xml:space="preserve"> </w:t>
+      </w:r>
+      <w:r>
+        <w:t xml:space="preserve">Machine Learning and Deep Learning </w:t>
+      </w:r>
+      <w:r>
+        <w:t>techniques to</w:t>
+      </w:r>
+      <w:r>
+        <w:t xml:space="preserve"> detect</w:t>
+      </w:r>
+      <w:r>
+        <w:t xml:space="preserve"> </w:t>
+      </w:r>
+      <w:r>
+        <w:t xml:space="preserve">ADHD </w:t>
+      </w:r>
+      <w:r>
+        <w:t xml:space="preserve">and provide rapid results </w:t>
+      </w:r>
+      <w:r>
+        <w:t xml:space="preserve">based on EEG </w:t>
+      </w:r>
+      <w:r>
+        <w:t>signals and MRI scans</w:t>
+      </w:r>
+      <w:r>
+        <w:t>.</w:t>
+      </w:r>
+    </w:p>
+    <w:p>
+      <w:pPr>
+        <w:pStyle w:val="Heading1"/>
+      </w:pPr>
+      <w:bookmarkStart w:id="3" w:name="_Toc146627261"/>
+      <w:r>
+        <w:t>Problem Statement</w:t>
+      </w:r>
+      <w:bookmarkEnd w:id="0"/>
+      <w:bookmarkEnd w:id="1"/>
       <w:bookmarkEnd w:id="3"/>
-      <w:r>
-        <w:t>r-friendly application that utilizes</w:t>
-      </w:r>
-      <w:r>
-        <w:t xml:space="preserve"> </w:t>
-      </w:r>
-      <w:r>
-        <w:t xml:space="preserve">Machine Learning and Deep Learning </w:t>
-      </w:r>
-      <w:r>
-        <w:t>techniques to</w:t>
-      </w:r>
-      <w:r>
-        <w:t xml:space="preserve"> detect</w:t>
-      </w:r>
-      <w:r>
-        <w:t xml:space="preserve"> </w:t>
-      </w:r>
-      <w:r>
-        <w:t xml:space="preserve">ADHD </w:t>
-      </w:r>
-      <w:r>
-        <w:t xml:space="preserve">and provide rapid results </w:t>
-      </w:r>
-      <w:r>
-        <w:t xml:space="preserve">based on EEG </w:t>
-      </w:r>
-      <w:r>
-        <w:t>signals and MRI scans</w:t>
-      </w:r>
-      <w:r>
-        <w:t>.</w:t>
-      </w:r>
-    </w:p>
-    <w:p>
-      <w:pPr>
-        <w:pStyle w:val="Heading1"/>
-      </w:pPr>
-      <w:bookmarkStart w:id="4" w:name="_Toc146530558"/>
-      <w:r>
-        <w:t>Problem Statement</w:t>
-      </w:r>
-      <w:bookmarkEnd w:id="1"/>
-      <w:bookmarkEnd w:id="2"/>
-      <w:bookmarkEnd w:id="4"/>
       <w:r>
         <w:rPr>
           <w:rFonts w:ascii="Times New Roman" w:hAnsi="Times New Roman"/>
@@ -2131,8 +2126,8 @@
       <w:pPr>
         <w:ind w:firstLine="720"/>
       </w:pPr>
-      <w:bookmarkStart w:id="5" w:name="_Toc294207246"/>
-      <w:bookmarkStart w:id="6" w:name="_Toc294208144"/>
+      <w:bookmarkStart w:id="4" w:name="_Toc294207246"/>
+      <w:bookmarkStart w:id="5" w:name="_Toc294208144"/>
       <w:r>
         <w:t>As the worldwide prevalence rate of ADHD for school-age children is approximately 5%, Approximately 60% of preteens continue to suffer from symptoms into adulthood ADHD is characterized by developmentally inappropriate inattention, motor overactivity</w:t>
       </w:r>
@@ -2191,11 +2186,9 @@
       <w:r>
         <w:t xml:space="preserve">data and get quick results. Using the Deep Learning technique </w:t>
       </w:r>
-      <w:proofErr w:type="gramStart"/>
-      <w:r>
-        <w:t>CNN</w:t>
-      </w:r>
-      <w:proofErr w:type="gramEnd"/>
+      <w:r>
+        <w:t>CNN,</w:t>
+      </w:r>
       <w:r>
         <w:t xml:space="preserve"> the goal is to address these problems by reducing the time required for analyzing EEG signals</w:t>
       </w:r>
@@ -2216,26 +2209,26 @@
       <w:pPr>
         <w:pStyle w:val="Heading1"/>
       </w:pPr>
-      <w:bookmarkStart w:id="7" w:name="_Toc146530559"/>
+      <w:bookmarkStart w:id="6" w:name="_Toc146627262"/>
       <w:r>
         <w:t>Objectives</w:t>
       </w:r>
       <w:r>
         <w:t xml:space="preserve"> of the Research</w:t>
       </w:r>
+      <w:bookmarkEnd w:id="4"/>
       <w:bookmarkEnd w:id="5"/>
+      <w:r>
+        <w:t>/Project</w:t>
+      </w:r>
       <w:bookmarkEnd w:id="6"/>
-      <w:r>
-        <w:t>/Project</w:t>
-      </w:r>
-      <w:bookmarkEnd w:id="7"/>
     </w:p>
     <w:p>
       <w:pPr>
         <w:ind w:firstLine="720"/>
       </w:pPr>
-      <w:bookmarkStart w:id="8" w:name="_Toc294207247"/>
-      <w:bookmarkStart w:id="9" w:name="_Toc294208145"/>
+      <w:bookmarkStart w:id="7" w:name="_Toc294207247"/>
+      <w:bookmarkStart w:id="8" w:name="_Toc294208145"/>
       <w:r>
         <w:t xml:space="preserve">The primary objective of this system is to create a machine learning algorithm that analyzes the EEG data accurately from individuals suffering from Attention Deficit Hyper Disorder (ADHD) and </w:t>
       </w:r>
@@ -2263,8 +2256,8 @@
         <w:tblLook w:val="04A0" w:firstRow="1" w:lastRow="0" w:firstColumn="1" w:lastColumn="0" w:noHBand="0" w:noVBand="1"/>
       </w:tblPr>
       <w:tblGrid>
-        <w:gridCol w:w="7106"/>
-        <w:gridCol w:w="1904"/>
+        <w:gridCol w:w="7168"/>
+        <w:gridCol w:w="1842"/>
       </w:tblGrid>
       <w:tr>
         <w:trPr>
@@ -2414,7 +2407,56 @@
                 <w:rFonts w:asciiTheme="minorHAnsi" w:eastAsia="Times New Roman" w:hAnsiTheme="minorHAnsi" w:cstheme="minorHAnsi"/>
                 <w:sz w:val="22"/>
               </w:rPr>
-              <w:t>Create a machine learning algorithm that analyzes EEG data accurately from individuals suffering from Attention Deficit Hyper Disorder (ADHD) and provides precise results taking the minimum possible time.</w:t>
+              <w:t>Implementing</w:t>
+            </w:r>
+            <w:r>
+              <w:rPr>
+                <w:rFonts w:asciiTheme="minorHAnsi" w:eastAsia="Times New Roman" w:hAnsiTheme="minorHAnsi" w:cstheme="minorHAnsi"/>
+                <w:sz w:val="22"/>
+              </w:rPr>
+              <w:t xml:space="preserve"> a </w:t>
+            </w:r>
+            <w:r>
+              <w:rPr>
+                <w:rFonts w:asciiTheme="minorHAnsi" w:eastAsia="Times New Roman" w:hAnsiTheme="minorHAnsi" w:cstheme="minorHAnsi"/>
+                <w:sz w:val="22"/>
+              </w:rPr>
+              <w:t>M</w:t>
+            </w:r>
+            <w:r>
+              <w:rPr>
+                <w:rFonts w:asciiTheme="minorHAnsi" w:eastAsia="Times New Roman" w:hAnsiTheme="minorHAnsi" w:cstheme="minorHAnsi"/>
+                <w:sz w:val="22"/>
+              </w:rPr>
+              <w:t xml:space="preserve">achine </w:t>
+            </w:r>
+            <w:r>
+              <w:rPr>
+                <w:rFonts w:asciiTheme="minorHAnsi" w:eastAsia="Times New Roman" w:hAnsiTheme="minorHAnsi" w:cstheme="minorHAnsi"/>
+                <w:sz w:val="22"/>
+              </w:rPr>
+              <w:t>/ Deep L</w:t>
+            </w:r>
+            <w:r>
+              <w:rPr>
+                <w:rFonts w:asciiTheme="minorHAnsi" w:eastAsia="Times New Roman" w:hAnsiTheme="minorHAnsi" w:cstheme="minorHAnsi"/>
+                <w:sz w:val="22"/>
+              </w:rPr>
+              <w:t>earning algorithm that analyzes EEG</w:t>
+            </w:r>
+            <w:r>
+              <w:rPr>
+                <w:rFonts w:asciiTheme="minorHAnsi" w:eastAsia="Times New Roman" w:hAnsiTheme="minorHAnsi" w:cstheme="minorHAnsi"/>
+                <w:sz w:val="22"/>
+              </w:rPr>
+              <w:t xml:space="preserve"> / MRI </w:t>
+            </w:r>
+            <w:r>
+              <w:rPr>
+                <w:rFonts w:asciiTheme="minorHAnsi" w:eastAsia="Times New Roman" w:hAnsiTheme="minorHAnsi" w:cstheme="minorHAnsi"/>
+                <w:sz w:val="22"/>
+              </w:rPr>
+              <w:t>data accurately from individuals suffering from Attention Deficit Hyper Disorder (ADHD) and provide precise results taking the minimum possible time.</w:t>
             </w:r>
           </w:p>
         </w:tc>
@@ -2492,7 +2534,42 @@
                 <w:rFonts w:asciiTheme="minorHAnsi" w:eastAsia="Times New Roman" w:hAnsiTheme="minorHAnsi" w:cstheme="minorHAnsi"/>
                 <w:sz w:val="22"/>
               </w:rPr>
-              <w:t>Develop an ML model to expedite ADHD diagnosis by analyzing EEG signals rapidly and accurately, aiming to reduce diagnosis waiting times.</w:t>
+              <w:t>Train</w:t>
+            </w:r>
+            <w:r>
+              <w:rPr>
+                <w:rFonts w:asciiTheme="minorHAnsi" w:eastAsia="Times New Roman" w:hAnsiTheme="minorHAnsi" w:cstheme="minorHAnsi"/>
+                <w:sz w:val="22"/>
+              </w:rPr>
+              <w:t xml:space="preserve"> a ML</w:t>
+            </w:r>
+            <w:r>
+              <w:rPr>
+                <w:rFonts w:asciiTheme="minorHAnsi" w:eastAsia="Times New Roman" w:hAnsiTheme="minorHAnsi" w:cstheme="minorHAnsi"/>
+                <w:sz w:val="22"/>
+              </w:rPr>
+              <w:t xml:space="preserve"> / DL</w:t>
+            </w:r>
+            <w:r>
+              <w:rPr>
+                <w:rFonts w:asciiTheme="minorHAnsi" w:eastAsia="Times New Roman" w:hAnsiTheme="minorHAnsi" w:cstheme="minorHAnsi"/>
+                <w:sz w:val="22"/>
+              </w:rPr>
+              <w:t xml:space="preserve"> model to expedite ADHD diagnosis by analyzing EEG signals</w:t>
+            </w:r>
+            <w:r>
+              <w:rPr>
+                <w:rFonts w:asciiTheme="minorHAnsi" w:eastAsia="Times New Roman" w:hAnsiTheme="minorHAnsi" w:cstheme="minorHAnsi"/>
+                <w:sz w:val="22"/>
+              </w:rPr>
+              <w:t xml:space="preserve"> and MRI Scans</w:t>
+            </w:r>
+            <w:r>
+              <w:rPr>
+                <w:rFonts w:asciiTheme="minorHAnsi" w:eastAsia="Times New Roman" w:hAnsiTheme="minorHAnsi" w:cstheme="minorHAnsi"/>
+                <w:sz w:val="22"/>
+              </w:rPr>
+              <w:t xml:space="preserve"> rapidly and accurately, aiming to reduce diagnosis waiting times.</w:t>
             </w:r>
           </w:p>
         </w:tc>
@@ -3062,28 +3139,28 @@
           <w:color w:val="000000"/>
         </w:rPr>
       </w:pPr>
-      <w:bookmarkStart w:id="10" w:name="_Toc146530560"/>
+      <w:bookmarkStart w:id="9" w:name="_Toc146627263"/>
       <w:r>
         <w:t>Literature review</w:t>
       </w:r>
-      <w:bookmarkStart w:id="11" w:name="_Toc146107607"/>
+      <w:bookmarkStart w:id="10" w:name="_Toc146107607"/>
+      <w:bookmarkEnd w:id="7"/>
       <w:bookmarkEnd w:id="8"/>
       <w:bookmarkEnd w:id="9"/>
+    </w:p>
+    <w:p>
+      <w:pPr>
+        <w:pStyle w:val="Heading2"/>
+      </w:pPr>
+      <w:r>
+        <w:t xml:space="preserve"> </w:t>
+      </w:r>
+      <w:bookmarkStart w:id="11" w:name="_Toc146627264"/>
+      <w:r>
+        <w:t>Machine Learning Methods for diagnosing ADHD Disorder Using functional and Structural MRI: A Survey</w:t>
+      </w:r>
       <w:bookmarkEnd w:id="10"/>
-    </w:p>
-    <w:p>
-      <w:pPr>
-        <w:pStyle w:val="Heading2"/>
-      </w:pPr>
-      <w:r>
-        <w:t xml:space="preserve"> </w:t>
-      </w:r>
-      <w:bookmarkStart w:id="12" w:name="_Toc146530561"/>
-      <w:r>
-        <w:t>Machine Learning Methods for diagnosing ADHD Disorder Using functional and Structural MRI: A Survey</w:t>
-      </w:r>
       <w:bookmarkEnd w:id="11"/>
-      <w:bookmarkEnd w:id="12"/>
     </w:p>
     <w:p>
       <w:pPr>
@@ -3099,11 +3176,11 @@
         <w:t>discusses</w:t>
       </w:r>
       <w:r>
-        <w:t xml:space="preserve"> how ML and DL show promise in identifying ADHD and ASD, Deep Learning has overfitting issues in neuroimaging. Model opacity impedes interpretation, and clinical integration may be hampered by resource restrictions. Disparities in data distribution have an impact on model generalizability, underscoring the importance of standardized data formats such as BIDS. For 3D and 4D data, extensive training times necessitate high-performance computation. Combining sMRI and fMRI data improves performance, while data augmentation and transfer learning </w:t>
+        <w:t xml:space="preserve"> how ML and DL show promise in identifying ADHD and ASD, Deep Learning has overfitting issues in neuroimaging. Model opacity impedes interpretation, and clinical integration may be hampered by resource restrictions. Disparities in data distribution have an impact on model generalizability, underscoring the importance of standardized data formats such as BIDS. For 3D and 4D data, extensive training times necessitate high-performance computation. Combining sMRI </w:t>
       </w:r>
       <w:r>
         <w:lastRenderedPageBreak/>
-        <w:t>provide opportunities for improvement in predicting models for brain illnesses.</w:t>
+        <w:t>and fMRI data improves performance, while data augmentation and transfer learning provide opportunities for improvement in predicting models for brain illnesses.</w:t>
       </w:r>
       <w:hyperlink w:anchor="_[2]_Eslami,_T.," w:history="1">
         <w:r>
@@ -3154,24 +3231,24 @@
           <w:color w:val="000000"/>
         </w:rPr>
       </w:pPr>
-      <w:bookmarkStart w:id="13" w:name="_heading=h.5h6pmxnw6mvq" w:colFirst="0" w:colLast="0"/>
-      <w:bookmarkStart w:id="14" w:name="_Toc146107608"/>
+      <w:bookmarkStart w:id="12" w:name="_heading=h.5h6pmxnw6mvq" w:colFirst="0" w:colLast="0"/>
+      <w:bookmarkStart w:id="13" w:name="_Toc146107608"/>
+      <w:bookmarkEnd w:id="12"/>
+      <w:r>
+        <w:rPr>
+          <w:color w:val="000000"/>
+        </w:rPr>
+        <w:t xml:space="preserve"> </w:t>
+      </w:r>
+      <w:bookmarkStart w:id="14" w:name="_Toc146627265"/>
+      <w:r>
+        <w:rPr>
+          <w:color w:val="000000"/>
+        </w:rPr>
+        <w:t>Abnormal Functional Resting-State Networks in ADHD: Graph Theory and Pattern Recognition Analysis of fMRI Data</w:t>
+      </w:r>
       <w:bookmarkEnd w:id="13"/>
-      <w:r>
-        <w:rPr>
-          <w:color w:val="000000"/>
-        </w:rPr>
-        <w:t xml:space="preserve"> </w:t>
-      </w:r>
-      <w:bookmarkStart w:id="15" w:name="_Toc146530562"/>
-      <w:r>
-        <w:rPr>
-          <w:color w:val="000000"/>
-        </w:rPr>
-        <w:t>Abnormal Functional Resting-State Networks in ADHD: Graph Theory and Pattern Recognition Analysis of fMRI Data</w:t>
-      </w:r>
       <w:bookmarkEnd w:id="14"/>
-      <w:bookmarkEnd w:id="15"/>
     </w:p>
     <w:p>
       <w:pPr>
@@ -3222,30 +3299,30 @@
           <w:color w:val="000000"/>
         </w:rPr>
       </w:pPr>
-      <w:bookmarkStart w:id="16" w:name="_heading=h.bt70foy321hf" w:colFirst="0" w:colLast="0"/>
-      <w:bookmarkStart w:id="17" w:name="_Toc146107609"/>
+      <w:bookmarkStart w:id="15" w:name="_heading=h.bt70foy321hf" w:colFirst="0" w:colLast="0"/>
+      <w:bookmarkStart w:id="16" w:name="_Toc146107609"/>
+      <w:bookmarkEnd w:id="15"/>
+      <w:r>
+        <w:rPr>
+          <w:color w:val="000000"/>
+        </w:rPr>
+        <w:t xml:space="preserve"> </w:t>
+      </w:r>
+      <w:bookmarkStart w:id="17" w:name="_Toc146627266"/>
+      <w:r>
+        <w:rPr>
+          <w:color w:val="000000"/>
+        </w:rPr>
+        <w:t xml:space="preserve">ADHD Detection Using Machine Learning Algorithms and EEG </w:t>
+      </w:r>
       <w:bookmarkEnd w:id="16"/>
       <w:r>
         <w:rPr>
           <w:color w:val="000000"/>
         </w:rPr>
-        <w:t xml:space="preserve"> </w:t>
-      </w:r>
-      <w:bookmarkStart w:id="18" w:name="_Toc146530563"/>
-      <w:r>
-        <w:rPr>
-          <w:color w:val="000000"/>
-        </w:rPr>
-        <w:t xml:space="preserve">ADHD Detection Using Machine Learning Algorithms and EEG </w:t>
+        <w:t>Brain Signals</w:t>
       </w:r>
       <w:bookmarkEnd w:id="17"/>
-      <w:r>
-        <w:rPr>
-          <w:color w:val="000000"/>
-        </w:rPr>
-        <w:t>Brain Signals</w:t>
-      </w:r>
-      <w:bookmarkEnd w:id="18"/>
     </w:p>
     <w:p>
       <w:pPr>
@@ -3280,20 +3357,52 @@
       <w:pPr>
         <w:pStyle w:val="Heading1"/>
       </w:pPr>
-      <w:bookmarkStart w:id="19" w:name="_Toc146530564"/>
-      <w:r>
-        <w:lastRenderedPageBreak/>
+      <w:bookmarkStart w:id="18" w:name="_Toc146627267"/>
+      <w:r>
         <w:t>Features</w:t>
       </w:r>
+      <w:bookmarkEnd w:id="18"/>
+    </w:p>
+    <w:p>
+      <w:pPr>
+        <w:pStyle w:val="Heading2"/>
+      </w:pPr>
+      <w:bookmarkStart w:id="19" w:name="_Toc146627268"/>
+      <w:r>
+        <w:t>Accessibility:</w:t>
+      </w:r>
       <w:bookmarkEnd w:id="19"/>
+      <w:r>
+        <w:t xml:space="preserve"> </w:t>
+      </w:r>
+    </w:p>
+    <w:p>
+      <w:pPr>
+        <w:ind w:left="576"/>
+      </w:pPr>
+      <w:r>
+        <w:t xml:space="preserve">The Application can be used to detect ADHD without the need </w:t>
+      </w:r>
+      <w:r>
+        <w:t>for</w:t>
+      </w:r>
+      <w:r>
+        <w:t xml:space="preserve"> expensive </w:t>
+      </w:r>
+      <w:r>
+        <w:t>equipment</w:t>
+      </w:r>
+      <w:r>
+        <w:t>, making it accessible to a wider range of individuals, regardless of their location or their financial status.</w:t>
+      </w:r>
     </w:p>
     <w:p>
       <w:pPr>
         <w:pStyle w:val="Heading2"/>
       </w:pPr>
-      <w:bookmarkStart w:id="20" w:name="_Toc146530565"/>
-      <w:r>
-        <w:t>Accessibility:</w:t>
+      <w:bookmarkStart w:id="20" w:name="_Toc146627269"/>
+      <w:r>
+        <w:t>Efficiency:</w:t>
       </w:r>
       <w:bookmarkEnd w:id="20"/>
       <w:r>
@@ -3305,28 +3414,25 @@
         <w:ind w:left="576"/>
       </w:pPr>
       <w:r>
-        <w:t xml:space="preserve">The Application can be used to detect ADHD without the need </w:t>
-      </w:r>
-      <w:r>
-        <w:t>for</w:t>
-      </w:r>
-      <w:r>
-        <w:t xml:space="preserve"> expensive </w:t>
-      </w:r>
-      <w:r>
-        <w:t>equipment</w:t>
-      </w:r>
-      <w:r>
-        <w:t>, making it accessible to a wider range of individuals, regardless of their location or their financial status.</w:t>
+        <w:t>The</w:t>
+      </w:r>
+      <w:r>
+        <w:t xml:space="preserve"> app will be using Machine Learning </w:t>
+      </w:r>
+      <w:r>
+        <w:t>Models</w:t>
+      </w:r>
+      <w:r>
+        <w:t xml:space="preserve"> and Deep Learning algorithms to achieve high diagnostic accuracy and sensitivity, meaning it can reliably identify individuals with ADHD even in cases where the cases are mild or atypical or in the early stage.</w:t>
       </w:r>
     </w:p>
     <w:p>
       <w:pPr>
         <w:pStyle w:val="Heading2"/>
       </w:pPr>
-      <w:bookmarkStart w:id="21" w:name="_Toc146530566"/>
-      <w:r>
-        <w:t>Efficiency:</w:t>
+      <w:bookmarkStart w:id="21" w:name="_Toc146627270"/>
+      <w:r>
+        <w:t>Feedback:</w:t>
       </w:r>
       <w:bookmarkEnd w:id="21"/>
       <w:r>
@@ -3338,55 +3444,61 @@
         <w:ind w:left="576"/>
       </w:pPr>
       <w:r>
-        <w:t>The</w:t>
-      </w:r>
-      <w:r>
-        <w:t xml:space="preserve"> app will be using Machine Learning </w:t>
-      </w:r>
-      <w:r>
-        <w:t>Models</w:t>
-      </w:r>
-      <w:r>
-        <w:t xml:space="preserve"> and Deep Learning algorithms to achieve high diagnostic accuracy and sensitivity, meaning it can reliably identify individuals with ADHD even in cases where the cases are mild or atypical or in the early stage.</w:t>
+        <w:t xml:space="preserve">The app can provide users with timely feedback on their diagnostic predictions, allowing them to quickly and easily access the information required for them to make informed </w:t>
+      </w:r>
+      <w:r>
+        <w:t>decisions</w:t>
+      </w:r>
+      <w:r>
+        <w:t xml:space="preserve"> about their health.</w:t>
       </w:r>
     </w:p>
     <w:p>
       <w:pPr>
         <w:pStyle w:val="Heading2"/>
       </w:pPr>
-      <w:bookmarkStart w:id="22" w:name="_Toc146530567"/>
-      <w:r>
-        <w:t>Feedback:</w:t>
+      <w:bookmarkStart w:id="22" w:name="_Toc146627271"/>
+      <w:r>
+        <w:t>Recommendation</w:t>
+      </w:r>
+      <w:r>
+        <w:t>:</w:t>
       </w:r>
       <w:bookmarkEnd w:id="22"/>
-      <w:r>
-        <w:t xml:space="preserve"> </w:t>
-      </w:r>
     </w:p>
     <w:p>
       <w:pPr>
         <w:ind w:left="576"/>
       </w:pPr>
       <w:r>
-        <w:t xml:space="preserve">The app can provide users with timely feedback on their diagnostic predictions, allowing them to quickly and easily access the information required for them to make informed </w:t>
-      </w:r>
-      <w:r>
-        <w:t>decisions</w:t>
-      </w:r>
-      <w:r>
-        <w:t xml:space="preserve"> about their health.</w:t>
+        <w:t xml:space="preserve">The App </w:t>
+      </w:r>
+      <w:r>
+        <w:t>can</w:t>
+      </w:r>
+      <w:r>
+        <w:t xml:space="preserve"> also generate recommendation </w:t>
+      </w:r>
+      <w:r>
+        <w:t>notes</w:t>
+      </w:r>
+      <w:r>
+        <w:t xml:space="preserve"> to the patient for further treatment, if </w:t>
+      </w:r>
+      <w:r>
+        <w:t>necessary, in the later versions</w:t>
+      </w:r>
+      <w:r>
+        <w:t>.</w:t>
       </w:r>
     </w:p>
     <w:p>
       <w:pPr>
         <w:pStyle w:val="Heading2"/>
       </w:pPr>
-      <w:bookmarkStart w:id="23" w:name="_Toc146530568"/>
-      <w:r>
-        <w:t>Recommendation</w:t>
-      </w:r>
-      <w:r>
-        <w:t>:</w:t>
+      <w:bookmarkStart w:id="23" w:name="_Toc146627272"/>
+      <w:r>
+        <w:t>Data Privacy and Security:</w:t>
       </w:r>
       <w:bookmarkEnd w:id="23"/>
     </w:p>
@@ -3395,75 +3507,39 @@
         <w:ind w:left="576"/>
       </w:pPr>
       <w:r>
-        <w:t xml:space="preserve">The App </w:t>
-      </w:r>
-      <w:r>
-        <w:t>can</w:t>
-      </w:r>
-      <w:r>
-        <w:t xml:space="preserve"> also generate recommendation </w:t>
-      </w:r>
-      <w:r>
-        <w:t>notes</w:t>
-      </w:r>
-      <w:r>
-        <w:t xml:space="preserve"> to the patient for further treatment, if </w:t>
-      </w:r>
-      <w:r>
-        <w:t>necessary, in the later versions</w:t>
-      </w:r>
-      <w:r>
-        <w:t>.</w:t>
-      </w:r>
-    </w:p>
-    <w:p>
-      <w:pPr>
-        <w:pStyle w:val="Heading2"/>
-      </w:pPr>
-      <w:bookmarkStart w:id="24" w:name="_Toc146530569"/>
-      <w:r>
-        <w:t>Data Privacy and Security:</w:t>
+        <w:t xml:space="preserve">The App would implement strong privacy and security </w:t>
+      </w:r>
+      <w:r>
+        <w:t>measures</w:t>
+      </w:r>
+      <w:r>
+        <w:t xml:space="preserve"> to ensure the protection of </w:t>
+      </w:r>
+      <w:r>
+        <w:t>the user's</w:t>
+      </w:r>
+      <w:r>
+        <w:t xml:space="preserve"> (patient’s) </w:t>
+      </w:r>
+      <w:r>
+        <w:t>personal/medical</w:t>
+      </w:r>
+      <w:r>
+        <w:t xml:space="preserve"> data.</w:t>
+      </w:r>
+    </w:p>
+    <w:p>
+      <w:pPr>
+        <w:pStyle w:val="Heading1"/>
+      </w:pPr>
+      <w:bookmarkStart w:id="24" w:name="_Toc146627273"/>
+      <w:r>
+        <w:t>R</w:t>
+      </w:r>
+      <w:r>
+        <w:t>esearch Methodology</w:t>
       </w:r>
       <w:bookmarkEnd w:id="24"/>
-    </w:p>
-    <w:p>
-      <w:pPr>
-        <w:ind w:left="576"/>
-      </w:pPr>
-      <w:r>
-        <w:t xml:space="preserve">The App would implement strong privacy and security </w:t>
-      </w:r>
-      <w:r>
-        <w:t>measures</w:t>
-      </w:r>
-      <w:r>
-        <w:t xml:space="preserve"> to ensure the protection of </w:t>
-      </w:r>
-      <w:r>
-        <w:t>the user's</w:t>
-      </w:r>
-      <w:r>
-        <w:t xml:space="preserve"> (patient’s) </w:t>
-      </w:r>
-      <w:r>
-        <w:t>personal/medical</w:t>
-      </w:r>
-      <w:r>
-        <w:t xml:space="preserve"> data.</w:t>
-      </w:r>
-    </w:p>
-    <w:p>
-      <w:pPr>
-        <w:pStyle w:val="Heading1"/>
-      </w:pPr>
-      <w:bookmarkStart w:id="25" w:name="_Toc146530570"/>
-      <w:r>
-        <w:t>R</w:t>
-      </w:r>
-      <w:r>
-        <w:t>esearch Methodology</w:t>
-      </w:r>
-      <w:bookmarkEnd w:id="25"/>
       <w:r>
         <w:t xml:space="preserve"> </w:t>
       </w:r>
@@ -3491,7 +3567,11 @@
         <w:ind w:left="431" w:firstLine="720"/>
       </w:pPr>
       <w:r>
-        <w:t>For this specific project, which involves the development of a web application for ADHD detection using Machine Learning (ML) and Deep Learning (DL) models, the Agile Scrum methodology is a strong candidate. Here's why Agile Scrum is well-suited for this project:</w:t>
+        <w:t xml:space="preserve">For this specific project, which involves the development of a web application for ADHD detection using Machine Learning (ML) and Deep Learning (DL) models, the Agile </w:t>
+      </w:r>
+      <w:r>
+        <w:lastRenderedPageBreak/>
+        <w:t>Scrum methodology is a strong candidate. Here's why Agile Scrum is well-suited for this project:</w:t>
       </w:r>
     </w:p>
     <w:p>
@@ -3509,7 +3589,6 @@
           <w:sz w:val="28"/>
           <w:szCs w:val="26"/>
         </w:rPr>
-        <w:lastRenderedPageBreak/>
         <w:t>Advantages:</w:t>
       </w:r>
     </w:p>
@@ -3609,20 +3688,20 @@
       <w:pPr>
         <w:pStyle w:val="Heading1"/>
       </w:pPr>
-      <w:bookmarkStart w:id="26" w:name="_Toc146530571"/>
+      <w:bookmarkStart w:id="25" w:name="_Toc146627274"/>
       <w:r>
         <w:t>Contribution to the Field /Utilization of R</w:t>
       </w:r>
       <w:r>
         <w:t>esults</w:t>
       </w:r>
-      <w:bookmarkEnd w:id="26"/>
+      <w:bookmarkEnd w:id="25"/>
     </w:p>
     <w:p>
       <w:pPr>
         <w:ind w:left="360" w:firstLine="720"/>
       </w:pPr>
-      <w:bookmarkStart w:id="27" w:name="_Toc294208148"/>
+      <w:bookmarkStart w:id="26" w:name="_Toc294208148"/>
       <w:r>
         <w:t xml:space="preserve">The proposed project </w:t>
       </w:r>
@@ -3701,7 +3780,11 @@
         <w:t xml:space="preserve">the </w:t>
       </w:r>
       <w:r>
-        <w:t xml:space="preserve">brain which we use in algorithms for </w:t>
+        <w:t xml:space="preserve">brain which </w:t>
+      </w:r>
+      <w:r>
+        <w:lastRenderedPageBreak/>
+        <w:t xml:space="preserve">we use in algorithms for </w:t>
       </w:r>
       <w:r>
         <w:t xml:space="preserve">the </w:t>
@@ -3728,7 +3811,6 @@
         <w:rPr>
           <w:b/>
         </w:rPr>
-        <w:lastRenderedPageBreak/>
         <w:t>Accessibility for Locals:</w:t>
       </w:r>
       <w:r>
@@ -3795,11 +3877,11 @@
           <w:rFonts w:ascii="Calibri" w:eastAsia="Calibri" w:hAnsi="Calibri"/>
         </w:rPr>
       </w:pPr>
-      <w:bookmarkStart w:id="28" w:name="_Toc146530572"/>
+      <w:bookmarkStart w:id="27" w:name="_Toc146627275"/>
       <w:r>
         <w:t>Work Plan</w:t>
       </w:r>
-      <w:bookmarkEnd w:id="28"/>
+      <w:bookmarkEnd w:id="27"/>
     </w:p>
     <w:tbl>
       <w:tblPr>
@@ -3867,6 +3949,7 @@
         <w:tc>
           <w:tcPr>
             <w:tcW w:w="3528" w:type="dxa"/>
+            <w:vAlign w:val="center"/>
           </w:tcPr>
           <w:p>
             <w:pPr>
@@ -3887,6 +3970,7 @@
         <w:tc>
           <w:tcPr>
             <w:tcW w:w="4860" w:type="dxa"/>
+            <w:vAlign w:val="center"/>
           </w:tcPr>
           <w:p>
             <w:pPr>
@@ -3900,7 +3984,7 @@
               <w:rPr>
                 <w:sz w:val="22"/>
               </w:rPr>
-              <w:t>2 Weeks</w:t>
+              <w:t>1 Week</w:t>
             </w:r>
           </w:p>
         </w:tc>
@@ -3909,6 +3993,7 @@
         <w:tc>
           <w:tcPr>
             <w:tcW w:w="3528" w:type="dxa"/>
+            <w:vAlign w:val="center"/>
           </w:tcPr>
           <w:p>
             <w:pPr>
@@ -3922,13 +4007,14 @@
               <w:rPr>
                 <w:sz w:val="22"/>
               </w:rPr>
-              <w:t>Models/Algorithms Research</w:t>
+              <w:t>Data Sets</w:t>
             </w:r>
           </w:p>
         </w:tc>
         <w:tc>
           <w:tcPr>
             <w:tcW w:w="4860" w:type="dxa"/>
+            <w:vAlign w:val="center"/>
           </w:tcPr>
           <w:p>
             <w:pPr>
@@ -3942,7 +4028,13 @@
               <w:rPr>
                 <w:sz w:val="22"/>
               </w:rPr>
-              <w:t>2 Weeks</w:t>
+              <w:t>1</w:t>
+            </w:r>
+            <w:r>
+              <w:rPr>
+                <w:sz w:val="22"/>
+              </w:rPr>
+              <w:t xml:space="preserve"> Week</w:t>
             </w:r>
           </w:p>
         </w:tc>
@@ -3951,6 +4043,7 @@
         <w:tc>
           <w:tcPr>
             <w:tcW w:w="3528" w:type="dxa"/>
+            <w:vAlign w:val="center"/>
           </w:tcPr>
           <w:p>
             <w:pPr>
@@ -3964,13 +4057,14 @@
               <w:rPr>
                 <w:sz w:val="22"/>
               </w:rPr>
-              <w:t>Preparing Dataset</w:t>
+              <w:t>Preprocessing</w:t>
             </w:r>
           </w:p>
         </w:tc>
         <w:tc>
           <w:tcPr>
             <w:tcW w:w="4860" w:type="dxa"/>
+            <w:vAlign w:val="center"/>
           </w:tcPr>
           <w:p>
             <w:pPr>
@@ -3984,7 +4078,13 @@
               <w:rPr>
                 <w:sz w:val="22"/>
               </w:rPr>
-              <w:t>3 Weeks</w:t>
+              <w:t>1</w:t>
+            </w:r>
+            <w:r>
+              <w:rPr>
+                <w:sz w:val="22"/>
+              </w:rPr>
+              <w:t xml:space="preserve"> Week</w:t>
             </w:r>
           </w:p>
         </w:tc>
@@ -3993,6 +4093,7 @@
         <w:tc>
           <w:tcPr>
             <w:tcW w:w="3528" w:type="dxa"/>
+            <w:vAlign w:val="center"/>
           </w:tcPr>
           <w:p>
             <w:pPr>
@@ -4006,13 +4107,14 @@
               <w:rPr>
                 <w:sz w:val="22"/>
               </w:rPr>
-              <w:t>Training Models</w:t>
+              <w:t>Feature Extraction Using Time Frequency Analysis</w:t>
             </w:r>
           </w:p>
         </w:tc>
         <w:tc>
           <w:tcPr>
             <w:tcW w:w="4860" w:type="dxa"/>
+            <w:vAlign w:val="center"/>
           </w:tcPr>
           <w:p>
             <w:pPr>
@@ -4026,7 +4128,13 @@
               <w:rPr>
                 <w:sz w:val="22"/>
               </w:rPr>
-              <w:t>3 Weeks</w:t>
+              <w:t>2</w:t>
+            </w:r>
+            <w:r>
+              <w:rPr>
+                <w:sz w:val="22"/>
+              </w:rPr>
+              <w:t xml:space="preserve"> Weeks</w:t>
             </w:r>
           </w:p>
         </w:tc>
@@ -4035,6 +4143,7 @@
         <w:tc>
           <w:tcPr>
             <w:tcW w:w="3528" w:type="dxa"/>
+            <w:vAlign w:val="center"/>
           </w:tcPr>
           <w:p>
             <w:pPr>
@@ -4048,13 +4157,14 @@
               <w:rPr>
                 <w:sz w:val="22"/>
               </w:rPr>
-              <w:t>Testing Models</w:t>
+              <w:t>Model Selection</w:t>
             </w:r>
           </w:p>
         </w:tc>
         <w:tc>
           <w:tcPr>
             <w:tcW w:w="4860" w:type="dxa"/>
+            <w:vAlign w:val="center"/>
           </w:tcPr>
           <w:p>
             <w:pPr>
@@ -4068,7 +4178,13 @@
               <w:rPr>
                 <w:sz w:val="22"/>
               </w:rPr>
-              <w:t>2 Weeks</w:t>
+              <w:t>1</w:t>
+            </w:r>
+            <w:r>
+              <w:rPr>
+                <w:sz w:val="22"/>
+              </w:rPr>
+              <w:t xml:space="preserve"> Week</w:t>
             </w:r>
           </w:p>
         </w:tc>
@@ -4077,6 +4193,7 @@
         <w:tc>
           <w:tcPr>
             <w:tcW w:w="3528" w:type="dxa"/>
+            <w:vAlign w:val="center"/>
           </w:tcPr>
           <w:p>
             <w:pPr>
@@ -4090,13 +4207,14 @@
               <w:rPr>
                 <w:sz w:val="22"/>
               </w:rPr>
-              <w:t>Finalizing Model</w:t>
+              <w:t>Fine Tuning</w:t>
             </w:r>
           </w:p>
         </w:tc>
         <w:tc>
           <w:tcPr>
             <w:tcW w:w="4860" w:type="dxa"/>
+            <w:vAlign w:val="center"/>
           </w:tcPr>
           <w:p>
             <w:pPr>
@@ -4110,7 +4228,19 @@
               <w:rPr>
                 <w:sz w:val="22"/>
               </w:rPr>
-              <w:t>1 Week</w:t>
+              <w:t>2</w:t>
+            </w:r>
+            <w:r>
+              <w:rPr>
+                <w:sz w:val="22"/>
+              </w:rPr>
+              <w:t xml:space="preserve"> Week</w:t>
+            </w:r>
+            <w:r>
+              <w:rPr>
+                <w:sz w:val="22"/>
+              </w:rPr>
+              <w:t>s</w:t>
             </w:r>
           </w:p>
         </w:tc>
@@ -4119,6 +4249,7 @@
         <w:tc>
           <w:tcPr>
             <w:tcW w:w="3528" w:type="dxa"/>
+            <w:vAlign w:val="center"/>
           </w:tcPr>
           <w:p>
             <w:pPr>
@@ -4132,13 +4263,14 @@
               <w:rPr>
                 <w:sz w:val="22"/>
               </w:rPr>
-              <w:t>Vision and Scope Document</w:t>
+              <w:t>Model Training</w:t>
             </w:r>
           </w:p>
         </w:tc>
         <w:tc>
           <w:tcPr>
             <w:tcW w:w="4860" w:type="dxa"/>
+            <w:vAlign w:val="center"/>
           </w:tcPr>
           <w:p>
             <w:pPr>
@@ -4152,7 +4284,19 @@
               <w:rPr>
                 <w:sz w:val="22"/>
               </w:rPr>
-              <w:t>1 Week</w:t>
+              <w:t>2</w:t>
+            </w:r>
+            <w:r>
+              <w:rPr>
+                <w:sz w:val="22"/>
+              </w:rPr>
+              <w:t xml:space="preserve"> Week</w:t>
+            </w:r>
+            <w:r>
+              <w:rPr>
+                <w:sz w:val="22"/>
+              </w:rPr>
+              <w:t>s</w:t>
             </w:r>
           </w:p>
         </w:tc>
@@ -4161,6 +4305,7 @@
         <w:tc>
           <w:tcPr>
             <w:tcW w:w="3528" w:type="dxa"/>
+            <w:vAlign w:val="center"/>
           </w:tcPr>
           <w:p>
             <w:pPr>
@@ -4174,13 +4319,14 @@
               <w:rPr>
                 <w:sz w:val="22"/>
               </w:rPr>
-              <w:t>Platform’s SRS document</w:t>
+              <w:t>Model Validation</w:t>
             </w:r>
           </w:p>
         </w:tc>
         <w:tc>
           <w:tcPr>
             <w:tcW w:w="4860" w:type="dxa"/>
+            <w:vAlign w:val="center"/>
           </w:tcPr>
           <w:p>
             <w:pPr>
@@ -4194,7 +4340,13 @@
               <w:rPr>
                 <w:sz w:val="22"/>
               </w:rPr>
-              <w:t>4 Weeks</w:t>
+              <w:t>1</w:t>
+            </w:r>
+            <w:r>
+              <w:rPr>
+                <w:sz w:val="22"/>
+              </w:rPr>
+              <w:t xml:space="preserve"> Week</w:t>
             </w:r>
           </w:p>
         </w:tc>
@@ -4203,6 +4355,7 @@
         <w:tc>
           <w:tcPr>
             <w:tcW w:w="3528" w:type="dxa"/>
+            <w:vAlign w:val="center"/>
           </w:tcPr>
           <w:p>
             <w:pPr>
@@ -4216,13 +4369,14 @@
               <w:rPr>
                 <w:sz w:val="22"/>
               </w:rPr>
-              <w:t>Design/Frontend</w:t>
+              <w:t>Performance Analysis</w:t>
             </w:r>
           </w:p>
         </w:tc>
         <w:tc>
           <w:tcPr>
             <w:tcW w:w="4860" w:type="dxa"/>
+            <w:vAlign w:val="center"/>
           </w:tcPr>
           <w:p>
             <w:pPr>
@@ -4236,7 +4390,13 @@
               <w:rPr>
                 <w:sz w:val="22"/>
               </w:rPr>
-              <w:t>4 Weeks</w:t>
+              <w:t>1</w:t>
+            </w:r>
+            <w:r>
+              <w:rPr>
+                <w:sz w:val="22"/>
+              </w:rPr>
+              <w:t xml:space="preserve"> Week</w:t>
             </w:r>
           </w:p>
         </w:tc>
@@ -4245,6 +4405,7 @@
         <w:tc>
           <w:tcPr>
             <w:tcW w:w="3528" w:type="dxa"/>
+            <w:vAlign w:val="center"/>
           </w:tcPr>
           <w:p>
             <w:pPr>
@@ -4258,13 +4419,14 @@
               <w:rPr>
                 <w:sz w:val="22"/>
               </w:rPr>
-              <w:t xml:space="preserve">Backend </w:t>
+              <w:t>Results</w:t>
             </w:r>
           </w:p>
         </w:tc>
         <w:tc>
           <w:tcPr>
             <w:tcW w:w="4860" w:type="dxa"/>
+            <w:vAlign w:val="center"/>
           </w:tcPr>
           <w:p>
             <w:pPr>
@@ -4278,7 +4440,13 @@
               <w:rPr>
                 <w:sz w:val="22"/>
               </w:rPr>
-              <w:t>12 Weeks</w:t>
+              <w:t>1</w:t>
+            </w:r>
+            <w:r>
+              <w:rPr>
+                <w:sz w:val="22"/>
+              </w:rPr>
+              <w:t xml:space="preserve"> Week</w:t>
             </w:r>
           </w:p>
         </w:tc>
@@ -4287,6 +4455,7 @@
         <w:tc>
           <w:tcPr>
             <w:tcW w:w="3528" w:type="dxa"/>
+            <w:vAlign w:val="center"/>
           </w:tcPr>
           <w:p>
             <w:pPr>
@@ -4300,13 +4469,21 @@
               <w:rPr>
                 <w:sz w:val="22"/>
               </w:rPr>
-              <w:t>Testing</w:t>
+              <w:lastRenderedPageBreak/>
+              <w:t>Front-End U</w:t>
+            </w:r>
+            <w:r>
+              <w:rPr>
+                <w:sz w:val="22"/>
+              </w:rPr>
+              <w:t>I</w:t>
             </w:r>
           </w:p>
         </w:tc>
         <w:tc>
           <w:tcPr>
             <w:tcW w:w="4860" w:type="dxa"/>
+            <w:vAlign w:val="center"/>
           </w:tcPr>
           <w:p>
             <w:pPr>
@@ -4320,7 +4497,19 @@
               <w:rPr>
                 <w:sz w:val="22"/>
               </w:rPr>
-              <w:t>1 Week</w:t>
+              <w:t>3</w:t>
+            </w:r>
+            <w:r>
+              <w:rPr>
+                <w:sz w:val="22"/>
+              </w:rPr>
+              <w:t xml:space="preserve"> Week</w:t>
+            </w:r>
+            <w:r>
+              <w:rPr>
+                <w:sz w:val="22"/>
+              </w:rPr>
+              <w:t>s</w:t>
             </w:r>
           </w:p>
         </w:tc>
@@ -4329,6 +4518,7 @@
         <w:tc>
           <w:tcPr>
             <w:tcW w:w="3528" w:type="dxa"/>
+            <w:vAlign w:val="center"/>
           </w:tcPr>
           <w:p>
             <w:pPr>
@@ -4342,13 +4532,14 @@
               <w:rPr>
                 <w:sz w:val="22"/>
               </w:rPr>
-              <w:t>deployment</w:t>
+              <w:t>Backend</w:t>
             </w:r>
           </w:p>
         </w:tc>
         <w:tc>
           <w:tcPr>
             <w:tcW w:w="4860" w:type="dxa"/>
+            <w:vAlign w:val="center"/>
           </w:tcPr>
           <w:p>
             <w:pPr>
@@ -4362,7 +4553,63 @@
               <w:rPr>
                 <w:sz w:val="22"/>
               </w:rPr>
-              <w:t>1 Week</w:t>
+              <w:t>6</w:t>
+            </w:r>
+            <w:r>
+              <w:rPr>
+                <w:sz w:val="22"/>
+              </w:rPr>
+              <w:t xml:space="preserve"> Week</w:t>
+            </w:r>
+            <w:r>
+              <w:rPr>
+                <w:sz w:val="22"/>
+              </w:rPr>
+              <w:t>s</w:t>
+            </w:r>
+          </w:p>
+        </w:tc>
+      </w:tr>
+      <w:tr>
+        <w:tc>
+          <w:tcPr>
+            <w:tcW w:w="3528" w:type="dxa"/>
+            <w:vAlign w:val="center"/>
+          </w:tcPr>
+          <w:p>
+            <w:pPr>
+              <w:spacing w:after="0"/>
+              <w:jc w:val="center"/>
+              <w:rPr>
+                <w:sz w:val="22"/>
+              </w:rPr>
+            </w:pPr>
+            <w:r>
+              <w:rPr>
+                <w:sz w:val="22"/>
+              </w:rPr>
+              <w:t>Thesis</w:t>
+            </w:r>
+          </w:p>
+        </w:tc>
+        <w:tc>
+          <w:tcPr>
+            <w:tcW w:w="4860" w:type="dxa"/>
+            <w:vAlign w:val="center"/>
+          </w:tcPr>
+          <w:p>
+            <w:pPr>
+              <w:spacing w:after="0"/>
+              <w:jc w:val="center"/>
+              <w:rPr>
+                <w:sz w:val="22"/>
+              </w:rPr>
+            </w:pPr>
+            <w:r>
+              <w:rPr>
+                <w:sz w:val="22"/>
+              </w:rPr>
+              <w:t>17 Weeks</w:t>
             </w:r>
           </w:p>
         </w:tc>
@@ -4381,88 +4628,88 @@
       <w:pPr>
         <w:pStyle w:val="Heading1"/>
       </w:pPr>
-      <w:bookmarkStart w:id="29" w:name="_Toc146530573"/>
+      <w:bookmarkStart w:id="28" w:name="_Toc146627276"/>
       <w:r>
         <w:t>References</w:t>
       </w:r>
+      <w:bookmarkEnd w:id="28"/>
+      <w:r>
+        <w:t xml:space="preserve"> </w:t>
+      </w:r>
+      <w:r>
+        <w:t xml:space="preserve"> </w:t>
+      </w:r>
+    </w:p>
+    <w:bookmarkEnd w:id="26"/>
+    <w:p>
+      <w:r>
+        <w:t>[1] Chen, He, Yan Song, and Xiaoli Li, "A deep learning framework for identifying children with ADHD using an EEG-based brain network," Neurocomputing, vol. 356, pp. 83-96, 2019.</w:t>
+      </w:r>
+    </w:p>
+    <w:p>
+      <w:bookmarkStart w:id="29" w:name="_[2]_Eslami,_T.,"/>
       <w:bookmarkEnd w:id="29"/>
       <w:r>
-        <w:t xml:space="preserve"> </w:t>
-      </w:r>
-      <w:r>
-        <w:t xml:space="preserve"> </w:t>
-      </w:r>
-    </w:p>
-    <w:bookmarkEnd w:id="27"/>
-    <w:p>
-      <w:r>
-        <w:t>[1] Chen, He, Yan Song, and Xiaoli Li, "A deep learning framework for identifying children with ADHD using an EEG-based brain network," Neurocomputing, vol. 356, pp. 83-96, 2019.</w:t>
-      </w:r>
-    </w:p>
-    <w:p>
-      <w:bookmarkStart w:id="30" w:name="_[2]_Eslami,_T.,"/>
+        <w:t xml:space="preserve">[2] Eslami, T., et al., "Machine learning methods for diagnosing autism spectrum disorder and attention-deficit/hyperactivity disorder using functional and structural MRI: A survey," Frontiers in </w:t>
+      </w:r>
+      <w:proofErr w:type="spellStart"/>
+      <w:r>
+        <w:t>Neuroinformatics</w:t>
+      </w:r>
+      <w:proofErr w:type="spellEnd"/>
+      <w:r>
+        <w:t>, vol. 15, p. 62, 2021.</w:t>
+      </w:r>
+    </w:p>
+    <w:p>
+      <w:bookmarkStart w:id="30" w:name="_[3]_Z._W."/>
       <w:bookmarkEnd w:id="30"/>
       <w:r>
-        <w:t xml:space="preserve">[2] Eslami, T., et al., "Machine learning methods for diagnosing autism spectrum disorder and attention-deficit/hyperactivity disorder using functional and structural MRI: A survey," Frontiers in </w:t>
+        <w:t xml:space="preserve">[3] Z. W. Zhou, Y. T. Fang, X. Q. Lan, L. Sun, Q. J. Cao, Y. F. Wang, H. Luo, Y. F. Zang, and H. Zhang, "Inconsistency in Abnormal Functional Connectivity Across Datasets of ADHD-200 in Children </w:t>
+      </w:r>
+      <w:proofErr w:type="gramStart"/>
+      <w:r>
+        <w:t>With</w:t>
+      </w:r>
+      <w:proofErr w:type="gramEnd"/>
+      <w:r>
+        <w:t xml:space="preserve"> Attention Deficit Hyperactivity Disorder," Front Psychiatry, vol. 10, p. 692, Sep. 2019, </w:t>
       </w:r>
       <w:proofErr w:type="spellStart"/>
       <w:r>
-        <w:t>Neuroinformatics</w:t>
+        <w:t>doi</w:t>
       </w:r>
       <w:proofErr w:type="spellEnd"/>
       <w:r>
-        <w:t>, vol. 15, p. 62, 2021.</w:t>
-      </w:r>
-    </w:p>
-    <w:p>
-      <w:bookmarkStart w:id="31" w:name="_[3]_Z._W."/>
+        <w:t>: 10.3389/fpsyt.2019.00692.</w:t>
+      </w:r>
+    </w:p>
+    <w:p>
+      <w:bookmarkStart w:id="31" w:name="_[4]_Anderson_dos"/>
       <w:bookmarkEnd w:id="31"/>
       <w:r>
-        <w:t xml:space="preserve">[3] Z. W. Zhou, Y. T. Fang, X. Q. Lan, L. Sun, Q. J. Cao, Y. F. Wang, H. Luo, Y. F. Zang, and H. Zhang, "Inconsistency in Abnormal Functional Connectivity Across Datasets of ADHD-200 in Children </w:t>
-      </w:r>
-      <w:proofErr w:type="gramStart"/>
-      <w:r>
-        <w:t>With</w:t>
-      </w:r>
-      <w:proofErr w:type="gramEnd"/>
-      <w:r>
-        <w:t xml:space="preserve"> Attention Deficit Hyperactivity Disorder," Front Psychiatry, vol. 10, p. 692, Sep. 2019, </w:t>
+        <w:t xml:space="preserve">[4] Anderson dos Santos Siqueira, </w:t>
       </w:r>
       <w:proofErr w:type="spellStart"/>
       <w:r>
-        <w:t>doi</w:t>
+        <w:t>Claudinei</w:t>
       </w:r>
       <w:proofErr w:type="spellEnd"/>
       <w:r>
-        <w:t>: 10.3389/fpsyt.2019.00692.</w:t>
-      </w:r>
-    </w:p>
-    <w:p>
-      <w:bookmarkStart w:id="32" w:name="_[4]_Anderson_dos"/>
+        <w:t xml:space="preserve"> Eduardo </w:t>
+      </w:r>
+      <w:proofErr w:type="spellStart"/>
+      <w:r>
+        <w:t>Biazoli</w:t>
+      </w:r>
+      <w:proofErr w:type="spellEnd"/>
+      <w:r>
+        <w:t xml:space="preserve"> Junior, William Edgar Comfort, Luis Augusto Rohde, João Ricardo Sato, "Abnormal Functional Resting-State Networks in ADHD: Graph Theory and Pattern Recognition Analysis of fMRI Data," BioMed Research International, vol. 2014, Article ID 380531, pp. 1-10, 2014. </w:t>
+      </w:r>
+    </w:p>
+    <w:p>
+      <w:bookmarkStart w:id="32" w:name="_[5]_A._T."/>
       <w:bookmarkEnd w:id="32"/>
-      <w:r>
-        <w:t xml:space="preserve">[4] Anderson dos Santos Siqueira, </w:t>
-      </w:r>
-      <w:proofErr w:type="spellStart"/>
-      <w:r>
-        <w:t>Claudinei</w:t>
-      </w:r>
-      <w:proofErr w:type="spellEnd"/>
-      <w:r>
-        <w:t xml:space="preserve"> Eduardo </w:t>
-      </w:r>
-      <w:proofErr w:type="spellStart"/>
-      <w:r>
-        <w:t>Biazoli</w:t>
-      </w:r>
-      <w:proofErr w:type="spellEnd"/>
-      <w:r>
-        <w:t xml:space="preserve"> Junior, William Edgar Comfort, Luis Augusto Rohde, João Ricardo Sato, "Abnormal Functional Resting-State Networks in ADHD: Graph Theory and Pattern Recognition Analysis of fMRI Data," BioMed Research International, vol. 2014, Article ID 380531, pp. 1-10, 2014. </w:t>
-      </w:r>
-    </w:p>
-    <w:p>
-      <w:bookmarkStart w:id="33" w:name="_[5]_A._T."/>
-      <w:bookmarkEnd w:id="33"/>
       <w:r>
         <w:t xml:space="preserve">[5] A. T. </w:t>
       </w:r>
@@ -4583,6 +4830,7 @@
         <w:rPr>
           <w:rFonts w:ascii="Arial" w:hAnsi="Arial"/>
         </w:rPr>
+        <w:lastRenderedPageBreak/>
         <w:t xml:space="preserve">   </w:t>
       </w:r>
       <w:r>
@@ -4857,7 +5105,7 @@
 </file>
 
 <file path=word/endnotes.xml><?xml version="1.0" encoding="utf-8"?>
-<w:endnotes xmlns:wpc="http://schemas.microsoft.com/office/word/2010/wordprocessingCanvas" xmlns:cx="http://schemas.microsoft.com/office/drawing/2014/chartex" xmlns:cx1="http://schemas.microsoft.com/office/drawing/2015/9/8/chartex" xmlns:cx2="http://schemas.microsoft.com/office/drawing/2015/10/21/chartex" xmlns:cx3="http://schemas.microsoft.com/office/drawing/2016/5/9/chartex" xmlns:cx4="http://schemas.microsoft.com/office/drawing/2016/5/10/chartex" xmlns:cx5="http://schemas.microsoft.com/office/drawing/2016/5/11/chartex" xmlns:cx6="http://schemas.microsoft.com/office/drawing/2016/5/12/chartex" xmlns:cx7="http://schemas.microsoft.com/office/drawing/2016/5/13/chartex" xmlns:cx8="http://schemas.microsoft.com/office/drawing/2016/5/14/chartex" xmlns:mc="http://schemas.openxmlformats.org/markup-compatibility/2006" xmlns:aink="http://schemas.microsoft.com/office/drawing/2016/ink" xmlns:am3d="http://schemas.microsoft.com/office/drawing/2017/model3d" xmlns:o="urn:schemas-microsoft-com:office:office" xmlns:r="http://schemas.openxmlformats.org/officeDocument/2006/relationships" xmlns:m="http://schemas.openxmlformats.org/officeDocument/2006/math" xmlns:v="urn:schemas-microsoft-com:vml" xmlns:wp14="http://schemas.microsoft.com/office/word/2010/wordprocessingDrawing" xmlns:wp="http://schemas.openxmlformats.org/drawingml/2006/wordprocessingDrawing" xmlns:w10="urn:schemas-microsoft-com:office:word" xmlns:w="http://schemas.openxmlformats.org/wordprocessingml/2006/main" xmlns:w14="http://schemas.microsoft.com/office/word/2010/wordml" xmlns:w15="http://schemas.microsoft.com/office/word/2012/wordml" xmlns:w16cid="http://schemas.microsoft.com/office/word/2016/wordml/cid" xmlns:w16se="http://schemas.microsoft.com/office/word/2015/wordml/symex" xmlns:wpg="http://schemas.microsoft.com/office/word/2010/wordprocessingGroup" xmlns:wpi="http://schemas.microsoft.com/office/word/2010/wordprocessingInk" xmlns:wne="http://schemas.microsoft.com/office/word/2006/wordml" xmlns:wps="http://schemas.microsoft.com/office/word/2010/wordprocessingShape" mc:Ignorable="w14 w15 w16se w16cid wp14">
+<w:endnotes xmlns:wpc="http://schemas.microsoft.com/office/word/2010/wordprocessingCanvas" xmlns:cx="http://schemas.microsoft.com/office/drawing/2014/chartex" xmlns:cx1="http://schemas.microsoft.com/office/drawing/2015/9/8/chartex" xmlns:cx2="http://schemas.microsoft.com/office/drawing/2015/10/21/chartex" xmlns:cx3="http://schemas.microsoft.com/office/drawing/2016/5/9/chartex" xmlns:cx4="http://schemas.microsoft.com/office/drawing/2016/5/10/chartex" xmlns:cx5="http://schemas.microsoft.com/office/drawing/2016/5/11/chartex" xmlns:cx6="http://schemas.microsoft.com/office/drawing/2016/5/12/chartex" xmlns:cx7="http://schemas.microsoft.com/office/drawing/2016/5/13/chartex" xmlns:cx8="http://schemas.microsoft.com/office/drawing/2016/5/14/chartex" xmlns:mc="http://schemas.openxmlformats.org/markup-compatibility/2006" xmlns:aink="http://schemas.microsoft.com/office/drawing/2016/ink" xmlns:am3d="http://schemas.microsoft.com/office/drawing/2017/model3d" xmlns:o="urn:schemas-microsoft-com:office:office" xmlns:oel="http://schemas.microsoft.com/office/2019/extlst" xmlns:r="http://schemas.openxmlformats.org/officeDocument/2006/relationships" xmlns:m="http://schemas.openxmlformats.org/officeDocument/2006/math" xmlns:v="urn:schemas-microsoft-com:vml" xmlns:wp14="http://schemas.microsoft.com/office/word/2010/wordprocessingDrawing" xmlns:wp="http://schemas.openxmlformats.org/drawingml/2006/wordprocessingDrawing" xmlns:w10="urn:schemas-microsoft-com:office:word" xmlns:w="http://schemas.openxmlformats.org/wordprocessingml/2006/main" xmlns:w14="http://schemas.microsoft.com/office/word/2010/wordml" xmlns:w15="http://schemas.microsoft.com/office/word/2012/wordml" xmlns:w16cex="http://schemas.microsoft.com/office/word/2018/wordml/cex" xmlns:w16cid="http://schemas.microsoft.com/office/word/2016/wordml/cid" xmlns:w16="http://schemas.microsoft.com/office/word/2018/wordml" xmlns:w16sdtdh="http://schemas.microsoft.com/office/word/2020/wordml/sdtdatahash" xmlns:w16se="http://schemas.microsoft.com/office/word/2015/wordml/symex" xmlns:wpg="http://schemas.microsoft.com/office/word/2010/wordprocessingGroup" xmlns:wpi="http://schemas.microsoft.com/office/word/2010/wordprocessingInk" xmlns:wne="http://schemas.microsoft.com/office/word/2006/wordml" xmlns:wps="http://schemas.microsoft.com/office/word/2010/wordprocessingShape" mc:Ignorable="w14 w15 w16se w16cid w16 w16cex w16sdtdh wp14">
   <w:endnote w:type="separator" w:id="-1">
     <w:p>
       <w:pPr>
@@ -4882,7 +5130,7 @@
 </file>
 
 <file path=word/footer1.xml><?xml version="1.0" encoding="utf-8"?>
-<w:ftr xmlns:wpc="http://schemas.microsoft.com/office/word/2010/wordprocessingCanvas" xmlns:cx="http://schemas.microsoft.com/office/drawing/2014/chartex" xmlns:cx1="http://schemas.microsoft.com/office/drawing/2015/9/8/chartex" xmlns:cx2="http://schemas.microsoft.com/office/drawing/2015/10/21/chartex" xmlns:cx3="http://schemas.microsoft.com/office/drawing/2016/5/9/chartex" xmlns:cx4="http://schemas.microsoft.com/office/drawing/2016/5/10/chartex" xmlns:cx5="http://schemas.microsoft.com/office/drawing/2016/5/11/chartex" xmlns:cx6="http://schemas.microsoft.com/office/drawing/2016/5/12/chartex" xmlns:cx7="http://schemas.microsoft.com/office/drawing/2016/5/13/chartex" xmlns:cx8="http://schemas.microsoft.com/office/drawing/2016/5/14/chartex" xmlns:mc="http://schemas.openxmlformats.org/markup-compatibility/2006" xmlns:aink="http://schemas.microsoft.com/office/drawing/2016/ink" xmlns:am3d="http://schemas.microsoft.com/office/drawing/2017/model3d" xmlns:o="urn:schemas-microsoft-com:office:office" xmlns:r="http://schemas.openxmlformats.org/officeDocument/2006/relationships" xmlns:m="http://schemas.openxmlformats.org/officeDocument/2006/math" xmlns:v="urn:schemas-microsoft-com:vml" xmlns:wp14="http://schemas.microsoft.com/office/word/2010/wordprocessingDrawing" xmlns:wp="http://schemas.openxmlformats.org/drawingml/2006/wordprocessingDrawing" xmlns:w10="urn:schemas-microsoft-com:office:word" xmlns:w="http://schemas.openxmlformats.org/wordprocessingml/2006/main" xmlns:w14="http://schemas.microsoft.com/office/word/2010/wordml" xmlns:w15="http://schemas.microsoft.com/office/word/2012/wordml" xmlns:w16cid="http://schemas.microsoft.com/office/word/2016/wordml/cid" xmlns:w16se="http://schemas.microsoft.com/office/word/2015/wordml/symex" xmlns:wpg="http://schemas.microsoft.com/office/word/2010/wordprocessingGroup" xmlns:wpi="http://schemas.microsoft.com/office/word/2010/wordprocessingInk" xmlns:wne="http://schemas.microsoft.com/office/word/2006/wordml" xmlns:wps="http://schemas.microsoft.com/office/word/2010/wordprocessingShape" mc:Ignorable="w14 w15 w16se w16cid wp14">
+<w:ftr xmlns:wpc="http://schemas.microsoft.com/office/word/2010/wordprocessingCanvas" xmlns:cx="http://schemas.microsoft.com/office/drawing/2014/chartex" xmlns:cx1="http://schemas.microsoft.com/office/drawing/2015/9/8/chartex" xmlns:cx2="http://schemas.microsoft.com/office/drawing/2015/10/21/chartex" xmlns:cx3="http://schemas.microsoft.com/office/drawing/2016/5/9/chartex" xmlns:cx4="http://schemas.microsoft.com/office/drawing/2016/5/10/chartex" xmlns:cx5="http://schemas.microsoft.com/office/drawing/2016/5/11/chartex" xmlns:cx6="http://schemas.microsoft.com/office/drawing/2016/5/12/chartex" xmlns:cx7="http://schemas.microsoft.com/office/drawing/2016/5/13/chartex" xmlns:cx8="http://schemas.microsoft.com/office/drawing/2016/5/14/chartex" xmlns:mc="http://schemas.openxmlformats.org/markup-compatibility/2006" xmlns:aink="http://schemas.microsoft.com/office/drawing/2016/ink" xmlns:am3d="http://schemas.microsoft.com/office/drawing/2017/model3d" xmlns:o="urn:schemas-microsoft-com:office:office" xmlns:oel="http://schemas.microsoft.com/office/2019/extlst" xmlns:r="http://schemas.openxmlformats.org/officeDocument/2006/relationships" xmlns:m="http://schemas.openxmlformats.org/officeDocument/2006/math" xmlns:v="urn:schemas-microsoft-com:vml" xmlns:wp14="http://schemas.microsoft.com/office/word/2010/wordprocessingDrawing" xmlns:wp="http://schemas.openxmlformats.org/drawingml/2006/wordprocessingDrawing" xmlns:w10="urn:schemas-microsoft-com:office:word" xmlns:w="http://schemas.openxmlformats.org/wordprocessingml/2006/main" xmlns:w14="http://schemas.microsoft.com/office/word/2010/wordml" xmlns:w15="http://schemas.microsoft.com/office/word/2012/wordml" xmlns:w16cex="http://schemas.microsoft.com/office/word/2018/wordml/cex" xmlns:w16cid="http://schemas.microsoft.com/office/word/2016/wordml/cid" xmlns:w16="http://schemas.microsoft.com/office/word/2018/wordml" xmlns:w16sdtdh="http://schemas.microsoft.com/office/word/2020/wordml/sdtdatahash" xmlns:w16se="http://schemas.microsoft.com/office/word/2015/wordml/symex" xmlns:wpg="http://schemas.microsoft.com/office/word/2010/wordprocessingGroup" xmlns:wpi="http://schemas.microsoft.com/office/word/2010/wordprocessingInk" xmlns:wne="http://schemas.microsoft.com/office/word/2006/wordml" xmlns:wps="http://schemas.microsoft.com/office/word/2010/wordprocessingShape" mc:Ignorable="w14 w15 w16se w16cid w16 w16cex w16sdtdh wp14">
   <w:p>
     <w:pPr>
       <w:pStyle w:val="Footer"/>
@@ -4920,7 +5168,7 @@
 </file>
 
 <file path=word/footer2.xml><?xml version="1.0" encoding="utf-8"?>
-<w:ftr xmlns:wpc="http://schemas.microsoft.com/office/word/2010/wordprocessingCanvas" xmlns:cx="http://schemas.microsoft.com/office/drawing/2014/chartex" xmlns:cx1="http://schemas.microsoft.com/office/drawing/2015/9/8/chartex" xmlns:cx2="http://schemas.microsoft.com/office/drawing/2015/10/21/chartex" xmlns:cx3="http://schemas.microsoft.com/office/drawing/2016/5/9/chartex" xmlns:cx4="http://schemas.microsoft.com/office/drawing/2016/5/10/chartex" xmlns:cx5="http://schemas.microsoft.com/office/drawing/2016/5/11/chartex" xmlns:cx6="http://schemas.microsoft.com/office/drawing/2016/5/12/chartex" xmlns:cx7="http://schemas.microsoft.com/office/drawing/2016/5/13/chartex" xmlns:cx8="http://schemas.microsoft.com/office/drawing/2016/5/14/chartex" xmlns:mc="http://schemas.openxmlformats.org/markup-compatibility/2006" xmlns:aink="http://schemas.microsoft.com/office/drawing/2016/ink" xmlns:am3d="http://schemas.microsoft.com/office/drawing/2017/model3d" xmlns:o="urn:schemas-microsoft-com:office:office" xmlns:r="http://schemas.openxmlformats.org/officeDocument/2006/relationships" xmlns:m="http://schemas.openxmlformats.org/officeDocument/2006/math" xmlns:v="urn:schemas-microsoft-com:vml" xmlns:wp14="http://schemas.microsoft.com/office/word/2010/wordprocessingDrawing" xmlns:wp="http://schemas.openxmlformats.org/drawingml/2006/wordprocessingDrawing" xmlns:w10="urn:schemas-microsoft-com:office:word" xmlns:w="http://schemas.openxmlformats.org/wordprocessingml/2006/main" xmlns:w14="http://schemas.microsoft.com/office/word/2010/wordml" xmlns:w15="http://schemas.microsoft.com/office/word/2012/wordml" xmlns:w16cid="http://schemas.microsoft.com/office/word/2016/wordml/cid" xmlns:w16se="http://schemas.microsoft.com/office/word/2015/wordml/symex" xmlns:wpg="http://schemas.microsoft.com/office/word/2010/wordprocessingGroup" xmlns:wpi="http://schemas.microsoft.com/office/word/2010/wordprocessingInk" xmlns:wne="http://schemas.microsoft.com/office/word/2006/wordml" xmlns:wps="http://schemas.microsoft.com/office/word/2010/wordprocessingShape" mc:Ignorable="w14 w15 w16se w16cid wp14">
+<w:ftr xmlns:wpc="http://schemas.microsoft.com/office/word/2010/wordprocessingCanvas" xmlns:cx="http://schemas.microsoft.com/office/drawing/2014/chartex" xmlns:cx1="http://schemas.microsoft.com/office/drawing/2015/9/8/chartex" xmlns:cx2="http://schemas.microsoft.com/office/drawing/2015/10/21/chartex" xmlns:cx3="http://schemas.microsoft.com/office/drawing/2016/5/9/chartex" xmlns:cx4="http://schemas.microsoft.com/office/drawing/2016/5/10/chartex" xmlns:cx5="http://schemas.microsoft.com/office/drawing/2016/5/11/chartex" xmlns:cx6="http://schemas.microsoft.com/office/drawing/2016/5/12/chartex" xmlns:cx7="http://schemas.microsoft.com/office/drawing/2016/5/13/chartex" xmlns:cx8="http://schemas.microsoft.com/office/drawing/2016/5/14/chartex" xmlns:mc="http://schemas.openxmlformats.org/markup-compatibility/2006" xmlns:aink="http://schemas.microsoft.com/office/drawing/2016/ink" xmlns:am3d="http://schemas.microsoft.com/office/drawing/2017/model3d" xmlns:o="urn:schemas-microsoft-com:office:office" xmlns:oel="http://schemas.microsoft.com/office/2019/extlst" xmlns:r="http://schemas.openxmlformats.org/officeDocument/2006/relationships" xmlns:m="http://schemas.openxmlformats.org/officeDocument/2006/math" xmlns:v="urn:schemas-microsoft-com:vml" xmlns:wp14="http://schemas.microsoft.com/office/word/2010/wordprocessingDrawing" xmlns:wp="http://schemas.openxmlformats.org/drawingml/2006/wordprocessingDrawing" xmlns:w10="urn:schemas-microsoft-com:office:word" xmlns:w="http://schemas.openxmlformats.org/wordprocessingml/2006/main" xmlns:w14="http://schemas.microsoft.com/office/word/2010/wordml" xmlns:w15="http://schemas.microsoft.com/office/word/2012/wordml" xmlns:w16cex="http://schemas.microsoft.com/office/word/2018/wordml/cex" xmlns:w16cid="http://schemas.microsoft.com/office/word/2016/wordml/cid" xmlns:w16="http://schemas.microsoft.com/office/word/2018/wordml" xmlns:w16sdtdh="http://schemas.microsoft.com/office/word/2020/wordml/sdtdatahash" xmlns:w16se="http://schemas.microsoft.com/office/word/2015/wordml/symex" xmlns:wpg="http://schemas.microsoft.com/office/word/2010/wordprocessingGroup" xmlns:wpi="http://schemas.microsoft.com/office/word/2010/wordprocessingInk" xmlns:wne="http://schemas.microsoft.com/office/word/2006/wordml" xmlns:wps="http://schemas.microsoft.com/office/word/2010/wordprocessingShape" mc:Ignorable="w14 w15 w16se w16cid w16 w16cex w16sdtdh wp14">
   <w:p>
     <w:pPr>
       <w:pStyle w:val="Footer"/>
@@ -4931,7 +5179,7 @@
 </file>
 
 <file path=word/footnotes.xml><?xml version="1.0" encoding="utf-8"?>
-<w:footnotes xmlns:wpc="http://schemas.microsoft.com/office/word/2010/wordprocessingCanvas" xmlns:cx="http://schemas.microsoft.com/office/drawing/2014/chartex" xmlns:cx1="http://schemas.microsoft.com/office/drawing/2015/9/8/chartex" xmlns:cx2="http://schemas.microsoft.com/office/drawing/2015/10/21/chartex" xmlns:cx3="http://schemas.microsoft.com/office/drawing/2016/5/9/chartex" xmlns:cx4="http://schemas.microsoft.com/office/drawing/2016/5/10/chartex" xmlns:cx5="http://schemas.microsoft.com/office/drawing/2016/5/11/chartex" xmlns:cx6="http://schemas.microsoft.com/office/drawing/2016/5/12/chartex" xmlns:cx7="http://schemas.microsoft.com/office/drawing/2016/5/13/chartex" xmlns:cx8="http://schemas.microsoft.com/office/drawing/2016/5/14/chartex" xmlns:mc="http://schemas.openxmlformats.org/markup-compatibility/2006" xmlns:aink="http://schemas.microsoft.com/office/drawing/2016/ink" xmlns:am3d="http://schemas.microsoft.com/office/drawing/2017/model3d" xmlns:o="urn:schemas-microsoft-com:office:office" xmlns:r="http://schemas.openxmlformats.org/officeDocument/2006/relationships" xmlns:m="http://schemas.openxmlformats.org/officeDocument/2006/math" xmlns:v="urn:schemas-microsoft-com:vml" xmlns:wp14="http://schemas.microsoft.com/office/word/2010/wordprocessingDrawing" xmlns:wp="http://schemas.openxmlformats.org/drawingml/2006/wordprocessingDrawing" xmlns:w10="urn:schemas-microsoft-com:office:word" xmlns:w="http://schemas.openxmlformats.org/wordprocessingml/2006/main" xmlns:w14="http://schemas.microsoft.com/office/word/2010/wordml" xmlns:w15="http://schemas.microsoft.com/office/word/2012/wordml" xmlns:w16cid="http://schemas.microsoft.com/office/word/2016/wordml/cid" xmlns:w16se="http://schemas.microsoft.com/office/word/2015/wordml/symex" xmlns:wpg="http://schemas.microsoft.com/office/word/2010/wordprocessingGroup" xmlns:wpi="http://schemas.microsoft.com/office/word/2010/wordprocessingInk" xmlns:wne="http://schemas.microsoft.com/office/word/2006/wordml" xmlns:wps="http://schemas.microsoft.com/office/word/2010/wordprocessingShape" mc:Ignorable="w14 w15 w16se w16cid wp14">
+<w:footnotes xmlns:wpc="http://schemas.microsoft.com/office/word/2010/wordprocessingCanvas" xmlns:cx="http://schemas.microsoft.com/office/drawing/2014/chartex" xmlns:cx1="http://schemas.microsoft.com/office/drawing/2015/9/8/chartex" xmlns:cx2="http://schemas.microsoft.com/office/drawing/2015/10/21/chartex" xmlns:cx3="http://schemas.microsoft.com/office/drawing/2016/5/9/chartex" xmlns:cx4="http://schemas.microsoft.com/office/drawing/2016/5/10/chartex" xmlns:cx5="http://schemas.microsoft.com/office/drawing/2016/5/11/chartex" xmlns:cx6="http://schemas.microsoft.com/office/drawing/2016/5/12/chartex" xmlns:cx7="http://schemas.microsoft.com/office/drawing/2016/5/13/chartex" xmlns:cx8="http://schemas.microsoft.com/office/drawing/2016/5/14/chartex" xmlns:mc="http://schemas.openxmlformats.org/markup-compatibility/2006" xmlns:aink="http://schemas.microsoft.com/office/drawing/2016/ink" xmlns:am3d="http://schemas.microsoft.com/office/drawing/2017/model3d" xmlns:o="urn:schemas-microsoft-com:office:office" xmlns:oel="http://schemas.microsoft.com/office/2019/extlst" xmlns:r="http://schemas.openxmlformats.org/officeDocument/2006/relationships" xmlns:m="http://schemas.openxmlformats.org/officeDocument/2006/math" xmlns:v="urn:schemas-microsoft-com:vml" xmlns:wp14="http://schemas.microsoft.com/office/word/2010/wordprocessingDrawing" xmlns:wp="http://schemas.openxmlformats.org/drawingml/2006/wordprocessingDrawing" xmlns:w10="urn:schemas-microsoft-com:office:word" xmlns:w="http://schemas.openxmlformats.org/wordprocessingml/2006/main" xmlns:w14="http://schemas.microsoft.com/office/word/2010/wordml" xmlns:w15="http://schemas.microsoft.com/office/word/2012/wordml" xmlns:w16cex="http://schemas.microsoft.com/office/word/2018/wordml/cex" xmlns:w16cid="http://schemas.microsoft.com/office/word/2016/wordml/cid" xmlns:w16="http://schemas.microsoft.com/office/word/2018/wordml" xmlns:w16sdtdh="http://schemas.microsoft.com/office/word/2020/wordml/sdtdatahash" xmlns:w16se="http://schemas.microsoft.com/office/word/2015/wordml/symex" xmlns:wpg="http://schemas.microsoft.com/office/word/2010/wordprocessingGroup" xmlns:wpi="http://schemas.microsoft.com/office/word/2010/wordprocessingInk" xmlns:wne="http://schemas.microsoft.com/office/word/2006/wordml" xmlns:wps="http://schemas.microsoft.com/office/word/2010/wordprocessingShape" mc:Ignorable="w14 w15 w16se w16cid w16 w16cex w16sdtdh wp14">
   <w:footnote w:type="separator" w:id="-1">
     <w:p>
       <w:pPr>
@@ -4956,7 +5204,7 @@
 </file>
 
 <file path=word/numbering.xml><?xml version="1.0" encoding="utf-8"?>
-<w:numbering xmlns:wpc="http://schemas.microsoft.com/office/word/2010/wordprocessingCanvas" xmlns:cx="http://schemas.microsoft.com/office/drawing/2014/chartex" xmlns:cx1="http://schemas.microsoft.com/office/drawing/2015/9/8/chartex" xmlns:cx2="http://schemas.microsoft.com/office/drawing/2015/10/21/chartex" xmlns:cx3="http://schemas.microsoft.com/office/drawing/2016/5/9/chartex" xmlns:cx4="http://schemas.microsoft.com/office/drawing/2016/5/10/chartex" xmlns:cx5="http://schemas.microsoft.com/office/drawing/2016/5/11/chartex" xmlns:cx6="http://schemas.microsoft.com/office/drawing/2016/5/12/chartex" xmlns:cx7="http://schemas.microsoft.com/office/drawing/2016/5/13/chartex" xmlns:cx8="http://schemas.microsoft.com/office/drawing/2016/5/14/chartex" xmlns:mc="http://schemas.openxmlformats.org/markup-compatibility/2006" xmlns:aink="http://schemas.microsoft.com/office/drawing/2016/ink" xmlns:am3d="http://schemas.microsoft.com/office/drawing/2017/model3d" xmlns:o="urn:schemas-microsoft-com:office:office" xmlns:r="http://schemas.openxmlformats.org/officeDocument/2006/relationships" xmlns:m="http://schemas.openxmlformats.org/officeDocument/2006/math" xmlns:v="urn:schemas-microsoft-com:vml" xmlns:wp14="http://schemas.microsoft.com/office/word/2010/wordprocessingDrawing" xmlns:wp="http://schemas.openxmlformats.org/drawingml/2006/wordprocessingDrawing" xmlns:w10="urn:schemas-microsoft-com:office:word" xmlns:w="http://schemas.openxmlformats.org/wordprocessingml/2006/main" xmlns:w14="http://schemas.microsoft.com/office/word/2010/wordml" xmlns:w15="http://schemas.microsoft.com/office/word/2012/wordml" xmlns:w16cid="http://schemas.microsoft.com/office/word/2016/wordml/cid" xmlns:w16se="http://schemas.microsoft.com/office/word/2015/wordml/symex" xmlns:wpg="http://schemas.microsoft.com/office/word/2010/wordprocessingGroup" xmlns:wpi="http://schemas.microsoft.com/office/word/2010/wordprocessingInk" xmlns:wne="http://schemas.microsoft.com/office/word/2006/wordml" xmlns:wps="http://schemas.microsoft.com/office/word/2010/wordprocessingShape" mc:Ignorable="w14 w15 w16se w16cid wp14">
+<w:numbering xmlns:wpc="http://schemas.microsoft.com/office/word/2010/wordprocessingCanvas" xmlns:cx="http://schemas.microsoft.com/office/drawing/2014/chartex" xmlns:cx1="http://schemas.microsoft.com/office/drawing/2015/9/8/chartex" xmlns:cx2="http://schemas.microsoft.com/office/drawing/2015/10/21/chartex" xmlns:cx3="http://schemas.microsoft.com/office/drawing/2016/5/9/chartex" xmlns:cx4="http://schemas.microsoft.com/office/drawing/2016/5/10/chartex" xmlns:cx5="http://schemas.microsoft.com/office/drawing/2016/5/11/chartex" xmlns:cx6="http://schemas.microsoft.com/office/drawing/2016/5/12/chartex" xmlns:cx7="http://schemas.microsoft.com/office/drawing/2016/5/13/chartex" xmlns:cx8="http://schemas.microsoft.com/office/drawing/2016/5/14/chartex" xmlns:mc="http://schemas.openxmlformats.org/markup-compatibility/2006" xmlns:aink="http://schemas.microsoft.com/office/drawing/2016/ink" xmlns:am3d="http://schemas.microsoft.com/office/drawing/2017/model3d" xmlns:o="urn:schemas-microsoft-com:office:office" xmlns:oel="http://schemas.microsoft.com/office/2019/extlst" xmlns:r="http://schemas.openxmlformats.org/officeDocument/2006/relationships" xmlns:m="http://schemas.openxmlformats.org/officeDocument/2006/math" xmlns:v="urn:schemas-microsoft-com:vml" xmlns:wp14="http://schemas.microsoft.com/office/word/2010/wordprocessingDrawing" xmlns:wp="http://schemas.openxmlformats.org/drawingml/2006/wordprocessingDrawing" xmlns:w10="urn:schemas-microsoft-com:office:word" xmlns:w="http://schemas.openxmlformats.org/wordprocessingml/2006/main" xmlns:w14="http://schemas.microsoft.com/office/word/2010/wordml" xmlns:w15="http://schemas.microsoft.com/office/word/2012/wordml" xmlns:w16cex="http://schemas.microsoft.com/office/word/2018/wordml/cex" xmlns:w16cid="http://schemas.microsoft.com/office/word/2016/wordml/cid" xmlns:w16="http://schemas.microsoft.com/office/word/2018/wordml" xmlns:w16sdtdh="http://schemas.microsoft.com/office/word/2020/wordml/sdtdatahash" xmlns:w16se="http://schemas.microsoft.com/office/word/2015/wordml/symex" xmlns:wpg="http://schemas.microsoft.com/office/word/2010/wordprocessingGroup" xmlns:wpi="http://schemas.microsoft.com/office/word/2010/wordprocessingInk" xmlns:wne="http://schemas.microsoft.com/office/word/2006/wordml" xmlns:wps="http://schemas.microsoft.com/office/word/2010/wordprocessingShape" mc:Ignorable="w14 w15 w16se w16cid w16 w16cex w16sdtdh wp14">
   <w:abstractNum w:abstractNumId="0" w15:restartNumberingAfterBreak="0">
     <w:nsid w:val="00006784"/>
     <w:multiLevelType w:val="hybridMultilevel"/>
@@ -5609,41 +5857,41 @@
       </w:pPr>
     </w:lvl>
   </w:abstractNum>
-  <w:num w:numId="1">
+  <w:num w:numId="1" w16cid:durableId="1013609174">
     <w:abstractNumId w:val="3"/>
   </w:num>
-  <w:num w:numId="2">
+  <w:num w:numId="2" w16cid:durableId="1140079880">
     <w:abstractNumId w:val="2"/>
   </w:num>
-  <w:num w:numId="3">
+  <w:num w:numId="3" w16cid:durableId="41559306">
     <w:abstractNumId w:val="2"/>
     <w:lvlOverride w:ilvl="0">
       <w:startOverride w:val="8"/>
     </w:lvlOverride>
   </w:num>
-  <w:num w:numId="4">
+  <w:num w:numId="4" w16cid:durableId="1113789612">
     <w:abstractNumId w:val="2"/>
   </w:num>
-  <w:num w:numId="5">
+  <w:num w:numId="5" w16cid:durableId="382676848">
     <w:abstractNumId w:val="0"/>
   </w:num>
-  <w:num w:numId="6">
+  <w:num w:numId="6" w16cid:durableId="1431009136">
     <w:abstractNumId w:val="5"/>
   </w:num>
-  <w:num w:numId="7">
+  <w:num w:numId="7" w16cid:durableId="905533914">
     <w:abstractNumId w:val="4"/>
   </w:num>
-  <w:num w:numId="8">
+  <w:num w:numId="8" w16cid:durableId="1274244289">
     <w:abstractNumId w:val="6"/>
   </w:num>
-  <w:num w:numId="9">
+  <w:num w:numId="9" w16cid:durableId="82143049">
     <w:abstractNumId w:val="1"/>
   </w:num>
 </w:numbering>
 </file>
 
 <file path=word/styles.xml><?xml version="1.0" encoding="utf-8"?>
-<w:styles xmlns:mc="http://schemas.openxmlformats.org/markup-compatibility/2006" xmlns:r="http://schemas.openxmlformats.org/officeDocument/2006/relationships" xmlns:w="http://schemas.openxmlformats.org/wordprocessingml/2006/main" xmlns:w14="http://schemas.microsoft.com/office/word/2010/wordml" xmlns:w15="http://schemas.microsoft.com/office/word/2012/wordml" xmlns:w16cid="http://schemas.microsoft.com/office/word/2016/wordml/cid" xmlns:w16se="http://schemas.microsoft.com/office/word/2015/wordml/symex" mc:Ignorable="w14 w15 w16se w16cid">
+<w:styles xmlns:mc="http://schemas.openxmlformats.org/markup-compatibility/2006" xmlns:r="http://schemas.openxmlformats.org/officeDocument/2006/relationships" xmlns:w="http://schemas.openxmlformats.org/wordprocessingml/2006/main" xmlns:w14="http://schemas.microsoft.com/office/word/2010/wordml" xmlns:w15="http://schemas.microsoft.com/office/word/2012/wordml" xmlns:w16cex="http://schemas.microsoft.com/office/word/2018/wordml/cex" xmlns:w16cid="http://schemas.microsoft.com/office/word/2016/wordml/cid" xmlns:w16="http://schemas.microsoft.com/office/word/2018/wordml" xmlns:w16sdtdh="http://schemas.microsoft.com/office/word/2020/wordml/sdtdatahash" xmlns:w16se="http://schemas.microsoft.com/office/word/2015/wordml/symex" mc:Ignorable="w14 w15 w16se w16cid w16 w16cex w16sdtdh">
   <w:docDefaults>
     <w:rPrDefault>
       <w:rPr>
@@ -5653,7 +5901,7 @@
     </w:rPrDefault>
     <w:pPrDefault/>
   </w:docDefaults>
-  <w:latentStyles w:defLockedState="0" w:defUIPriority="99" w:defSemiHidden="0" w:defUnhideWhenUsed="0" w:defQFormat="0" w:count="375">
+  <w:latentStyles w:defLockedState="0" w:defUIPriority="99" w:defSemiHidden="0" w:defUnhideWhenUsed="0" w:defQFormat="0" w:count="376">
     <w:lsdException w:name="Normal" w:uiPriority="0" w:qFormat="1"/>
     <w:lsdException w:name="heading 1" w:uiPriority="9" w:qFormat="1"/>
     <w:lsdException w:name="heading 2" w:uiPriority="9" w:qFormat="1"/>
@@ -6029,6 +6277,7 @@
     <w:lsdException w:name="Smart Hyperlink" w:semiHidden="1" w:unhideWhenUsed="1"/>
     <w:lsdException w:name="Hashtag" w:semiHidden="1" w:unhideWhenUsed="1"/>
     <w:lsdException w:name="Unresolved Mention" w:semiHidden="1" w:unhideWhenUsed="1"/>
+    <w:lsdException w:name="Smart Link" w:semiHidden="1" w:unhideWhenUsed="1"/>
   </w:latentStyles>
   <w:style w:type="paragraph" w:default="1" w:styleId="Normal">
     <w:name w:val="Normal"/>

</xml_diff>